<commit_message>
a lot new changes
</commit_message>
<xml_diff>
--- a/src/main/text/paragraphs/Том 14. Содержание (для распространения).docx
+++ b/src/main/text/paragraphs/Том 14. Содержание (для распространения).docx
@@ -1,6 +1,6 @@
 
 <file path=word/document.xml><?xml version="1.0" encoding="utf-8"?>
-<w:document xmlns:wpc="http://schemas.microsoft.com/office/word/2010/wordprocessingCanvas" xmlns:mc="http://schemas.openxmlformats.org/markup-compatibility/2006" xmlns:o="urn:schemas-microsoft-com:office:office" xmlns:r="http://schemas.openxmlformats.org/officeDocument/2006/relationships" xmlns:m="http://schemas.openxmlformats.org/officeDocument/2006/math" xmlns:v="urn:schemas-microsoft-com:vml" xmlns:wp14="http://schemas.microsoft.com/office/word/2010/wordprocessingDrawing" xmlns:wp="http://schemas.openxmlformats.org/drawingml/2006/wordprocessingDrawing" xmlns:w10="urn:schemas-microsoft-com:office:word" xmlns:w="http://schemas.openxmlformats.org/wordprocessingml/2006/main" xmlns:w14="http://schemas.microsoft.com/office/word/2010/wordml" xmlns:wpg="http://schemas.microsoft.com/office/word/2010/wordprocessingGroup" xmlns:wpi="http://schemas.microsoft.com/office/word/2010/wordprocessingInk" xmlns:wne="http://schemas.microsoft.com/office/word/2006/wordml" xmlns:wps="http://schemas.microsoft.com/office/word/2010/wordprocessingShape" mc:Ignorable="w14 wp14">
+<w:document xmlns:wpc="http://schemas.microsoft.com/office/word/2010/wordprocessingCanvas" xmlns:mc="http://schemas.openxmlformats.org/markup-compatibility/2006" xmlns:o="urn:schemas-microsoft-com:office:office" xmlns:r="http://schemas.openxmlformats.org/officeDocument/2006/relationships" xmlns:m="http://schemas.openxmlformats.org/officeDocument/2006/math" xmlns:v="urn:schemas-microsoft-com:vml" xmlns:wp14="http://schemas.microsoft.com/office/word/2010/wordprocessingDrawing" xmlns:wp="http://schemas.openxmlformats.org/drawingml/2006/wordprocessingDrawing" xmlns:w10="urn:schemas-microsoft-com:office:word" xmlns:w="http://schemas.openxmlformats.org/wordprocessingml/2006/main" xmlns:w14="http://schemas.microsoft.com/office/word/2010/wordml" xmlns:w15="http://schemas.microsoft.com/office/word/2012/wordml" xmlns:wpg="http://schemas.microsoft.com/office/word/2010/wordprocessingGroup" xmlns:wpi="http://schemas.microsoft.com/office/word/2010/wordprocessingInk" xmlns:wne="http://schemas.microsoft.com/office/word/2006/wordml" xmlns:wps="http://schemas.microsoft.com/office/word/2010/wordprocessingShape" mc:Ignorable="w14 w15 wp14">
   <w:body>
     <w:p>
       <w:pPr>
@@ -2124,7 +2124,6 @@
                 <w:sz w:val="20"/>
                 <w:szCs w:val="20"/>
               </w:rPr>
-              <w:lastRenderedPageBreak/>
               <w:t>2</w:t>
             </w:r>
             <w:r>
@@ -2531,27 +2530,7 @@
                 <w:sz w:val="20"/>
                 <w:szCs w:val="20"/>
               </w:rPr>
-              <w:t xml:space="preserve">Иллюзия </w:t>
-            </w:r>
-            <w:proofErr w:type="spellStart"/>
-            <w:r>
-              <w:rPr>
-                <w:rFonts w:ascii="SchoolBook" w:hAnsi="SchoolBook"/>
-                <w:color w:val="000099"/>
-                <w:sz w:val="20"/>
-                <w:szCs w:val="20"/>
-              </w:rPr>
-              <w:t>померностных</w:t>
-            </w:r>
-            <w:proofErr w:type="spellEnd"/>
-            <w:r>
-              <w:rPr>
-                <w:rFonts w:ascii="SchoolBook" w:hAnsi="SchoolBook"/>
-                <w:color w:val="000099"/>
-                <w:sz w:val="20"/>
-                <w:szCs w:val="20"/>
-              </w:rPr>
-              <w:t xml:space="preserve"> процессов.</w:t>
+              <w:t>Иллюзия померностных процессов.</w:t>
             </w:r>
             <w:r>
               <w:rPr>
@@ -2865,6 +2844,7 @@
                 <w:sz w:val="20"/>
                 <w:szCs w:val="20"/>
               </w:rPr>
+              <w:lastRenderedPageBreak/>
               <w:t>2.9</w:t>
             </w:r>
           </w:p>
@@ -2923,47 +2903,7 @@
                 <w:sz w:val="20"/>
                 <w:szCs w:val="20"/>
               </w:rPr>
-              <w:t>- сравнение «</w:t>
-            </w:r>
-            <w:proofErr w:type="spellStart"/>
-            <w:r>
-              <w:rPr>
-                <w:rFonts w:ascii="SchoolBook" w:hAnsi="SchoolBook"/>
-                <w:color w:val="000099"/>
-                <w:sz w:val="20"/>
-                <w:szCs w:val="20"/>
-              </w:rPr>
-              <w:t>ррорроидного</w:t>
-            </w:r>
-            <w:proofErr w:type="spellEnd"/>
-            <w:r>
-              <w:rPr>
-                <w:rFonts w:ascii="SchoolBook" w:hAnsi="SchoolBook"/>
-                <w:color w:val="000099"/>
-                <w:sz w:val="20"/>
-                <w:szCs w:val="20"/>
-              </w:rPr>
-              <w:t>» и «</w:t>
-            </w:r>
-            <w:proofErr w:type="spellStart"/>
-            <w:r>
-              <w:rPr>
-                <w:rFonts w:ascii="SchoolBook" w:hAnsi="SchoolBook"/>
-                <w:color w:val="000099"/>
-                <w:sz w:val="20"/>
-                <w:szCs w:val="20"/>
-              </w:rPr>
-              <w:t>энн</w:t>
-            </w:r>
-            <w:proofErr w:type="spellEnd"/>
-            <w:r>
-              <w:rPr>
-                <w:rFonts w:ascii="SchoolBook" w:hAnsi="SchoolBook"/>
-                <w:color w:val="000099"/>
-                <w:sz w:val="20"/>
-                <w:szCs w:val="20"/>
-              </w:rPr>
-              <w:t>» резопазонов</w:t>
+              <w:t>- сравнение «ррорроидного» и «энн» резопазонов</w:t>
             </w:r>
           </w:p>
           <w:p>
@@ -3029,27 +2969,7 @@
                 <w:sz w:val="20"/>
                 <w:szCs w:val="20"/>
               </w:rPr>
-              <w:t>- «диффузгентные резонационные зоны» и «</w:t>
-            </w:r>
-            <w:proofErr w:type="spellStart"/>
-            <w:r>
-              <w:rPr>
-                <w:rFonts w:ascii="SchoolBook" w:hAnsi="SchoolBook"/>
-                <w:color w:val="000099"/>
-                <w:sz w:val="20"/>
-                <w:szCs w:val="20"/>
-              </w:rPr>
-              <w:t>чистоаспектная</w:t>
-            </w:r>
-            <w:proofErr w:type="spellEnd"/>
-            <w:r>
-              <w:rPr>
-                <w:rFonts w:ascii="SchoolBook" w:hAnsi="SchoolBook"/>
-                <w:color w:val="000099"/>
-                <w:sz w:val="20"/>
-                <w:szCs w:val="20"/>
-              </w:rPr>
-              <w:t xml:space="preserve"> резонационная зона»</w:t>
+              <w:t>- «диффузгентные резонационные зоны» и «чистоаспектная резонационная зона»</w:t>
             </w:r>
           </w:p>
           <w:p>
@@ -5080,27 +5000,7 @@
                 <w:sz w:val="20"/>
                 <w:szCs w:val="20"/>
               </w:rPr>
-              <w:t xml:space="preserve">Процесс непрерывного </w:t>
-            </w:r>
-            <w:proofErr w:type="spellStart"/>
-            <w:r>
-              <w:rPr>
-                <w:rFonts w:ascii="SchoolBook" w:hAnsi="SchoolBook"/>
-                <w:color w:val="000099"/>
-                <w:sz w:val="20"/>
-                <w:szCs w:val="20"/>
-              </w:rPr>
-              <w:t>переструктурирования</w:t>
-            </w:r>
-            <w:proofErr w:type="spellEnd"/>
-            <w:r>
-              <w:rPr>
-                <w:rFonts w:ascii="SchoolBook" w:hAnsi="SchoolBook"/>
-                <w:color w:val="000099"/>
-                <w:sz w:val="20"/>
-                <w:szCs w:val="20"/>
-              </w:rPr>
-              <w:t xml:space="preserve"> «тетраэдров».</w:t>
+              <w:t>Процесс непрерывного переструктурирования «тетраэдров».</w:t>
             </w:r>
           </w:p>
         </w:tc>
@@ -5346,7 +5246,6 @@
                 <w:sz w:val="20"/>
                 <w:szCs w:val="20"/>
               </w:rPr>
-              <w:lastRenderedPageBreak/>
               <w:t>3.9</w:t>
             </w:r>
           </w:p>
@@ -6145,6 +6044,7 @@
                 <w:sz w:val="20"/>
                 <w:szCs w:val="20"/>
               </w:rPr>
+              <w:lastRenderedPageBreak/>
               <w:t>3.16</w:t>
             </w:r>
           </w:p>
@@ -6436,36 +6336,16 @@
                 <w:sz w:val="20"/>
                 <w:szCs w:val="20"/>
               </w:rPr>
-              <w:t xml:space="preserve">Проявление принципа фрактальности в отношении структуры Самосознания. </w:t>
-            </w:r>
-            <w:proofErr w:type="spellStart"/>
-            <w:r>
-              <w:rPr>
-                <w:rFonts w:ascii="SchoolBook" w:hAnsi="SchoolBook"/>
-                <w:color w:val="000099"/>
-                <w:sz w:val="20"/>
-                <w:szCs w:val="20"/>
-              </w:rPr>
-              <w:t>По-тетраэдральн</w:t>
-            </w:r>
-            <w:r>
-              <w:rPr>
-                <w:rFonts w:ascii="SchoolBook" w:hAnsi="SchoolBook"/>
-                <w:color w:val="000099"/>
-                <w:sz w:val="20"/>
-                <w:szCs w:val="20"/>
-              </w:rPr>
-              <w:t>ая</w:t>
-            </w:r>
-            <w:proofErr w:type="spellEnd"/>
-            <w:r>
-              <w:rPr>
-                <w:rFonts w:ascii="SchoolBook" w:hAnsi="SchoolBook"/>
-                <w:color w:val="000099"/>
-                <w:sz w:val="20"/>
-                <w:szCs w:val="20"/>
-              </w:rPr>
-              <w:t xml:space="preserve"> динамика процессов Синтеза. </w:t>
+              <w:t>Проявление принципа фрактальности в отношении структуры Самосознания. По-тетраэдральн</w:t>
+            </w:r>
+            <w:r>
+              <w:rPr>
+                <w:rFonts w:ascii="SchoolBook" w:hAnsi="SchoolBook"/>
+                <w:color w:val="000099"/>
+                <w:sz w:val="20"/>
+                <w:szCs w:val="20"/>
+              </w:rPr>
+              <w:t xml:space="preserve">ая динамика процессов Синтеза. </w:t>
             </w:r>
           </w:p>
         </w:tc>
@@ -8114,27 +7994,7 @@
                 <w:sz w:val="20"/>
                 <w:szCs w:val="20"/>
               </w:rPr>
-              <w:t xml:space="preserve">Влияние мотивации на уровень осознанности; пример с иголкой. Познавая себя в «бедах» мы становимся более полноценными Творцами Судьбы. Эксперимент </w:t>
-            </w:r>
-            <w:proofErr w:type="spellStart"/>
-            <w:r>
-              <w:rPr>
-                <w:rFonts w:ascii="SchoolBook" w:hAnsi="SchoolBook"/>
-                <w:color w:val="000099"/>
-                <w:sz w:val="20"/>
-                <w:szCs w:val="20"/>
-              </w:rPr>
-              <w:t>Линдемана</w:t>
-            </w:r>
-            <w:proofErr w:type="spellEnd"/>
-            <w:r>
-              <w:rPr>
-                <w:rFonts w:ascii="SchoolBook" w:hAnsi="SchoolBook"/>
-                <w:color w:val="000099"/>
-                <w:sz w:val="20"/>
-                <w:szCs w:val="20"/>
-              </w:rPr>
-              <w:t xml:space="preserve"> – умение найти более качественную мотивацию.</w:t>
+              <w:t>Влияние мотивации на уровень осознанности; пример с иголкой. Познавая себя в «бедах» мы становимся более полноценными Творцами Судьбы. Эксперимент Линдемана – умение найти более качественную мотивацию.</w:t>
             </w:r>
           </w:p>
         </w:tc>
@@ -8539,27 +8399,7 @@
                 <w:sz w:val="20"/>
                 <w:szCs w:val="20"/>
               </w:rPr>
-              <w:t xml:space="preserve">Условность геометрических представлений. </w:t>
-            </w:r>
-            <w:proofErr w:type="spellStart"/>
-            <w:r>
-              <w:rPr>
-                <w:rFonts w:ascii="SchoolBook" w:hAnsi="SchoolBook"/>
-                <w:color w:val="000099"/>
-                <w:sz w:val="20"/>
-                <w:szCs w:val="20"/>
-              </w:rPr>
-              <w:t>Цвето</w:t>
-            </w:r>
-            <w:proofErr w:type="spellEnd"/>
-            <w:r>
-              <w:rPr>
-                <w:rFonts w:ascii="SchoolBook" w:hAnsi="SchoolBook"/>
-                <w:color w:val="000099"/>
-                <w:sz w:val="20"/>
-                <w:szCs w:val="20"/>
-              </w:rPr>
-              <w:t>-звуковое восприятие процессов Синтеза.</w:t>
+              <w:t>Условность геометрических представлений. Цвето-звуковое восприятие процессов Синтеза.</w:t>
             </w:r>
           </w:p>
         </w:tc>
@@ -9123,6 +8963,7 @@
                 <w:sz w:val="20"/>
                 <w:szCs w:val="20"/>
               </w:rPr>
+              <w:lastRenderedPageBreak/>
               <w:t>6.1</w:t>
             </w:r>
           </w:p>
@@ -10410,7 +10251,6 @@
                 <w:sz w:val="20"/>
                 <w:szCs w:val="20"/>
               </w:rPr>
-              <w:lastRenderedPageBreak/>
               <w:t>6.10</w:t>
             </w:r>
           </w:p>
@@ -11322,27 +11162,7 @@
                 <w:sz w:val="20"/>
                 <w:szCs w:val="20"/>
               </w:rPr>
-              <w:t xml:space="preserve">ри основных класса: </w:t>
-            </w:r>
-            <w:proofErr w:type="spellStart"/>
-            <w:r>
-              <w:rPr>
-                <w:rFonts w:ascii="SchoolBook" w:hAnsi="SchoolBook"/>
-                <w:color w:val="000099"/>
-                <w:sz w:val="20"/>
-                <w:szCs w:val="20"/>
-              </w:rPr>
-              <w:t>иксоны</w:t>
-            </w:r>
-            <w:proofErr w:type="spellEnd"/>
-            <w:r>
-              <w:rPr>
-                <w:rFonts w:ascii="SchoolBook" w:hAnsi="SchoolBook"/>
-                <w:color w:val="000099"/>
-                <w:sz w:val="20"/>
-                <w:szCs w:val="20"/>
-              </w:rPr>
-              <w:t>, свилгсоны, аввакклоны.</w:t>
+              <w:t>ри основных класса: иксоны, свилгсоны, аввакклоны.</w:t>
             </w:r>
           </w:p>
         </w:tc>
@@ -12401,6 +12221,7 @@
                 <w:sz w:val="20"/>
                 <w:szCs w:val="20"/>
               </w:rPr>
+              <w:lastRenderedPageBreak/>
               <w:t>7.3</w:t>
             </w:r>
           </w:p>
@@ -13124,7 +12945,6 @@
                 <w:sz w:val="20"/>
                 <w:szCs w:val="20"/>
               </w:rPr>
-              <w:lastRenderedPageBreak/>
               <w:t>7.9</w:t>
             </w:r>
           </w:p>
@@ -14809,6 +14629,7 @@
                 <w:sz w:val="20"/>
                 <w:szCs w:val="20"/>
               </w:rPr>
+              <w:lastRenderedPageBreak/>
               <w:t>7.22</w:t>
             </w:r>
           </w:p>
@@ -14985,7 +14806,6 @@
                 <w:sz w:val="20"/>
                 <w:szCs w:val="20"/>
               </w:rPr>
-              <w:lastRenderedPageBreak/>
               <w:t>7.23</w:t>
             </w:r>
           </w:p>
@@ -18481,7 +18301,6 @@
                 <w:sz w:val="20"/>
                 <w:szCs w:val="20"/>
               </w:rPr>
-              <w:lastRenderedPageBreak/>
               <w:t>1.</w:t>
             </w:r>
             <w:r>
@@ -18621,47 +18440,7 @@
                 <w:sz w:val="20"/>
                 <w:szCs w:val="20"/>
               </w:rPr>
-              <w:t xml:space="preserve">Частотные разновидности проявления реализационных Форм Полей-Сознаний Формо-Творцов и СЛУИ-СЛУУ-Творцов: субколебательный (как бы </w:t>
-            </w:r>
-            <w:proofErr w:type="spellStart"/>
-            <w:r>
-              <w:rPr>
-                <w:rFonts w:ascii="SchoolBook" w:hAnsi="SchoolBook" w:cs="Calibri"/>
-                <w:color w:val="000099"/>
-                <w:sz w:val="20"/>
-                <w:szCs w:val="20"/>
-              </w:rPr>
-              <w:t>ДОвибрационный</w:t>
-            </w:r>
-            <w:proofErr w:type="spellEnd"/>
-            <w:r>
-              <w:rPr>
-                <w:rFonts w:ascii="SchoolBook" w:hAnsi="SchoolBook" w:cs="Calibri"/>
-                <w:color w:val="000099"/>
-                <w:sz w:val="20"/>
-                <w:szCs w:val="20"/>
-              </w:rPr>
-              <w:t xml:space="preserve">), колебательный (вибрационный) и метаколебательный (как бы </w:t>
-            </w:r>
-            <w:proofErr w:type="spellStart"/>
-            <w:r>
-              <w:rPr>
-                <w:rFonts w:ascii="SchoolBook" w:hAnsi="SchoolBook" w:cs="Calibri"/>
-                <w:color w:val="000099"/>
-                <w:sz w:val="20"/>
-                <w:szCs w:val="20"/>
-              </w:rPr>
-              <w:t>НАДвибрационный</w:t>
-            </w:r>
-            <w:proofErr w:type="spellEnd"/>
-            <w:r>
-              <w:rPr>
-                <w:rFonts w:ascii="SchoolBook" w:hAnsi="SchoolBook" w:cs="Calibri"/>
-                <w:color w:val="000099"/>
-                <w:sz w:val="20"/>
-                <w:szCs w:val="20"/>
-              </w:rPr>
-              <w:t>). Взаимосвязь Форм Полей-Сознаний.</w:t>
+              <w:t>Частотные разновидности проявления реализационных Форм Полей-Сознаний Формо-Творцов и СЛУИ-СЛУУ-Творцов: субколебательный (как бы ДОвибрационный), колебательный (вибрационный) и метаколебательный (как бы НАДвибрационный). Взаимосвязь Форм Полей-Сознаний.</w:t>
             </w:r>
           </w:p>
         </w:tc>
@@ -18908,6 +18687,7 @@
                 <w:sz w:val="20"/>
                 <w:szCs w:val="20"/>
               </w:rPr>
+              <w:lastRenderedPageBreak/>
               <w:t>1.</w:t>
             </w:r>
             <w:r>
@@ -19261,47 +19041,7 @@
                 <w:sz w:val="20"/>
                 <w:szCs w:val="20"/>
               </w:rPr>
-              <w:t>Продолжение краткого ликбеза: «D-</w:t>
-            </w:r>
-            <w:proofErr w:type="spellStart"/>
-            <w:r>
-              <w:rPr>
-                <w:rFonts w:ascii="SchoolBook" w:hAnsi="SchoolBook" w:cs="Calibri"/>
-                <w:color w:val="000099"/>
-                <w:sz w:val="20"/>
-                <w:szCs w:val="20"/>
-              </w:rPr>
-              <w:t>браны</w:t>
-            </w:r>
-            <w:proofErr w:type="spellEnd"/>
-            <w:r>
-              <w:rPr>
-                <w:rFonts w:ascii="SchoolBook" w:hAnsi="SchoolBook" w:cs="Calibri"/>
-                <w:color w:val="000099"/>
-                <w:sz w:val="20"/>
-                <w:szCs w:val="20"/>
-              </w:rPr>
-              <w:t>». Описание динамики хвасслонов и кармо-клофтов посредством D-</w:t>
-            </w:r>
-            <w:proofErr w:type="spellStart"/>
-            <w:r>
-              <w:rPr>
-                <w:rFonts w:ascii="SchoolBook" w:hAnsi="SchoolBook" w:cs="Calibri"/>
-                <w:color w:val="000099"/>
-                <w:sz w:val="20"/>
-                <w:szCs w:val="20"/>
-              </w:rPr>
-              <w:t>бран</w:t>
-            </w:r>
-            <w:proofErr w:type="spellEnd"/>
-            <w:r>
-              <w:rPr>
-                <w:rFonts w:ascii="SchoolBook" w:hAnsi="SchoolBook" w:cs="Calibri"/>
-                <w:color w:val="000099"/>
-                <w:sz w:val="20"/>
-                <w:szCs w:val="20"/>
-              </w:rPr>
-              <w:t>.</w:t>
+              <w:t>Продолжение краткого ликбеза: «D-браны». Описание динамики хвасслонов и кармо-клофтов посредством D-бран.</w:t>
             </w:r>
           </w:p>
         </w:tc>
@@ -19615,27 +19355,7 @@
                 <w:sz w:val="20"/>
                 <w:szCs w:val="20"/>
               </w:rPr>
-              <w:t xml:space="preserve">Соответствие качественности СФУУРММ-Форм и типов Конфигураций Формо-Творцов: высокочастотные – флакглаассные, среднечастотные – ирккуллигренные, низкочастотные – </w:t>
-            </w:r>
-            <w:proofErr w:type="spellStart"/>
-            <w:r>
-              <w:rPr>
-                <w:rFonts w:ascii="SchoolBook" w:hAnsi="SchoolBook" w:cs="Calibri"/>
-                <w:color w:val="000099"/>
-                <w:sz w:val="20"/>
-                <w:szCs w:val="20"/>
-              </w:rPr>
-              <w:t>дооллттрокные</w:t>
-            </w:r>
-            <w:proofErr w:type="spellEnd"/>
-            <w:r>
-              <w:rPr>
-                <w:rFonts w:ascii="SchoolBook" w:hAnsi="SchoolBook" w:cs="Calibri"/>
-                <w:color w:val="000099"/>
-                <w:sz w:val="20"/>
-                <w:szCs w:val="20"/>
-              </w:rPr>
-              <w:t>. Разночастотные «формо-частицы» Мыслей, Чувств и синтезированных «кармонаций», «облачённые» массой образуют все проявленные Формы нашего Континуума.</w:t>
+              <w:t>Соответствие качественности СФУУРММ-Форм и типов Конфигураций Формо-Творцов: высокочастотные – флакглаассные, среднечастотные – ирккуллигренные, низкочастотные – дооллттрокные. Разночастотные «формо-частицы» Мыслей, Чувств и синтезированных «кармонаций», «облачённые» массой образуют все проявленные Формы нашего Континуума.</w:t>
             </w:r>
           </w:p>
         </w:tc>
@@ -19746,27 +19466,7 @@
                 <w:sz w:val="20"/>
                 <w:szCs w:val="20"/>
               </w:rPr>
-              <w:t xml:space="preserve"> О возможностях проявления Полей-Сознаний иномерных резопазонов через «формо-частицы» нашего Континуума. Чаще всего учёные наблюдают «</w:t>
-            </w:r>
-            <w:proofErr w:type="spellStart"/>
-            <w:r>
-              <w:rPr>
-                <w:rFonts w:ascii="SchoolBook" w:hAnsi="SchoolBook" w:cs="Calibri"/>
-                <w:color w:val="000099"/>
-                <w:sz w:val="20"/>
-                <w:szCs w:val="20"/>
-              </w:rPr>
-              <w:t>микс</w:t>
-            </w:r>
-            <w:proofErr w:type="spellEnd"/>
-            <w:r>
-              <w:rPr>
-                <w:rFonts w:ascii="SchoolBook" w:hAnsi="SchoolBook" w:cs="Calibri"/>
-                <w:color w:val="000099"/>
-                <w:sz w:val="20"/>
-                <w:szCs w:val="20"/>
-              </w:rPr>
-              <w:t>» из разнокачественных полей, но не могут их выделить.</w:t>
+              <w:t xml:space="preserve"> О возможностях проявления Полей-Сознаний иномерных резопазонов через «формо-частицы» нашего Континуума. Чаще всего учёные наблюдают «микс» из разнокачественных полей, но не могут их выделить.</w:t>
             </w:r>
           </w:p>
         </w:tc>
@@ -20070,27 +19770,7 @@
                 <w:sz w:val="20"/>
                 <w:szCs w:val="20"/>
               </w:rPr>
-              <w:t xml:space="preserve">Космос как макромолекула. Личные отношения ассоциативно похожи на взаимодействие </w:t>
-            </w:r>
-            <w:proofErr w:type="spellStart"/>
-            <w:r>
-              <w:rPr>
-                <w:rFonts w:ascii="SchoolBook" w:hAnsi="SchoolBook" w:cs="Calibri"/>
-                <w:color w:val="000099"/>
-                <w:sz w:val="20"/>
-                <w:szCs w:val="20"/>
-              </w:rPr>
-              <w:t>эл.частиц</w:t>
-            </w:r>
-            <w:proofErr w:type="spellEnd"/>
-            <w:r>
-              <w:rPr>
-                <w:rFonts w:ascii="SchoolBook" w:hAnsi="SchoolBook" w:cs="Calibri"/>
-                <w:color w:val="000099"/>
-                <w:sz w:val="20"/>
-                <w:szCs w:val="20"/>
-              </w:rPr>
-              <w:t>. Каждая «формо-частица» – это реализационная Форма Коллективного Разума.</w:t>
+              <w:t>Космос как макромолекула. Личные отношения ассоциативно похожи на взаимодействие эл.частиц. Каждая «формо-частица» – это реализационная Форма Коллективного Разума.</w:t>
             </w:r>
           </w:p>
         </w:tc>
@@ -20365,25 +20045,14 @@
                 <w:szCs w:val="20"/>
               </w:rPr>
             </w:pPr>
-            <w:proofErr w:type="spellStart"/>
-            <w:r>
-              <w:rPr>
-                <w:rFonts w:ascii="SchoolBook" w:hAnsi="SchoolBook" w:cs="Calibri"/>
-                <w:color w:val="000099"/>
-                <w:sz w:val="20"/>
-                <w:szCs w:val="20"/>
-              </w:rPr>
-              <w:t>Двухщелевой</w:t>
-            </w:r>
-            <w:proofErr w:type="spellEnd"/>
-            <w:r>
-              <w:rPr>
-                <w:rFonts w:ascii="SchoolBook" w:hAnsi="SchoolBook" w:cs="Calibri"/>
-                <w:color w:val="000099"/>
-                <w:sz w:val="20"/>
-                <w:szCs w:val="20"/>
-              </w:rPr>
-              <w:t xml:space="preserve"> эксперимент.</w:t>
+            <w:r>
+              <w:rPr>
+                <w:rFonts w:ascii="SchoolBook" w:hAnsi="SchoolBook" w:cs="Calibri"/>
+                <w:color w:val="000099"/>
+                <w:sz w:val="20"/>
+                <w:szCs w:val="20"/>
+              </w:rPr>
+              <w:t>Двухщелевой эксперимент.</w:t>
             </w:r>
             <w:r>
               <w:rPr>
@@ -20493,27 +20162,7 @@
                 <w:sz w:val="20"/>
                 <w:szCs w:val="20"/>
               </w:rPr>
-              <w:t xml:space="preserve">Суть </w:t>
-            </w:r>
-            <w:proofErr w:type="spellStart"/>
-            <w:r>
-              <w:rPr>
-                <w:rFonts w:ascii="SchoolBook" w:hAnsi="SchoolBook" w:cs="Calibri"/>
-                <w:color w:val="000099"/>
-                <w:sz w:val="20"/>
-                <w:szCs w:val="20"/>
-              </w:rPr>
-              <w:t>Формодинамики</w:t>
-            </w:r>
-            <w:proofErr w:type="spellEnd"/>
-            <w:r>
-              <w:rPr>
-                <w:rFonts w:ascii="SchoolBook" w:hAnsi="SchoolBook" w:cs="Calibri"/>
-                <w:color w:val="000099"/>
-                <w:sz w:val="20"/>
-                <w:szCs w:val="20"/>
-              </w:rPr>
-              <w:t xml:space="preserve"> ок</w:t>
+              <w:t>Суть Формодинамики ок</w:t>
             </w:r>
             <w:r>
               <w:rPr>
@@ -20640,7 +20289,6 @@
                 <w:sz w:val="20"/>
                 <w:szCs w:val="20"/>
               </w:rPr>
-              <w:lastRenderedPageBreak/>
               <w:t>2.</w:t>
             </w:r>
             <w:r>
@@ -21498,6 +21146,7 @@
                 <w:sz w:val="20"/>
                 <w:szCs w:val="20"/>
               </w:rPr>
+              <w:lastRenderedPageBreak/>
               <w:t>2.</w:t>
             </w:r>
             <w:r>
@@ -21627,47 +21276,7 @@
                 <w:sz w:val="20"/>
                 <w:szCs w:val="20"/>
               </w:rPr>
-              <w:t>Вопрос о возможности существования «</w:t>
-            </w:r>
-            <w:proofErr w:type="spellStart"/>
-            <w:r>
-              <w:rPr>
-                <w:rFonts w:ascii="SchoolBook" w:hAnsi="SchoolBook" w:cs="Calibri"/>
-                <w:color w:val="000099"/>
-                <w:sz w:val="20"/>
-                <w:szCs w:val="20"/>
-              </w:rPr>
-              <w:t>нейтропротона</w:t>
-            </w:r>
-            <w:proofErr w:type="spellEnd"/>
-            <w:r>
-              <w:rPr>
-                <w:rFonts w:ascii="SchoolBook" w:hAnsi="SchoolBook" w:cs="Calibri"/>
-                <w:color w:val="000099"/>
-                <w:sz w:val="20"/>
-                <w:szCs w:val="20"/>
-              </w:rPr>
-              <w:t>» или «</w:t>
-            </w:r>
-            <w:proofErr w:type="spellStart"/>
-            <w:r>
-              <w:rPr>
-                <w:rFonts w:ascii="SchoolBook" w:hAnsi="SchoolBook" w:cs="Calibri"/>
-                <w:color w:val="000099"/>
-                <w:sz w:val="20"/>
-                <w:szCs w:val="20"/>
-              </w:rPr>
-              <w:t>протонейтрона</w:t>
-            </w:r>
-            <w:proofErr w:type="spellEnd"/>
-            <w:r>
-              <w:rPr>
-                <w:rFonts w:ascii="SchoolBook" w:hAnsi="SchoolBook" w:cs="Calibri"/>
-                <w:color w:val="000099"/>
-                <w:sz w:val="20"/>
-                <w:szCs w:val="20"/>
-              </w:rPr>
-              <w:t>».</w:t>
+              <w:t>Вопрос о возможности существования «нейтропротона» или «протонейтрона».</w:t>
             </w:r>
           </w:p>
         </w:tc>
@@ -21761,27 +21370,7 @@
                 <w:sz w:val="20"/>
                 <w:szCs w:val="20"/>
               </w:rPr>
-              <w:t xml:space="preserve">Пример с хитином, основой </w:t>
-            </w:r>
-            <w:proofErr w:type="spellStart"/>
-            <w:r>
-              <w:rPr>
-                <w:rFonts w:ascii="SchoolBook" w:hAnsi="SchoolBook" w:cs="Calibri"/>
-                <w:color w:val="000099"/>
-                <w:sz w:val="20"/>
-                <w:szCs w:val="20"/>
-              </w:rPr>
-              <w:t>экзоскелета</w:t>
-            </w:r>
-            <w:proofErr w:type="spellEnd"/>
-            <w:r>
-              <w:rPr>
-                <w:rFonts w:ascii="SchoolBook" w:hAnsi="SchoolBook" w:cs="Calibri"/>
-                <w:color w:val="000099"/>
-                <w:sz w:val="20"/>
-                <w:szCs w:val="20"/>
-              </w:rPr>
-              <w:t xml:space="preserve"> муравья. Каждая био-структура – это отдельная схема Синтеза, отдельная Прото-Форма.</w:t>
+              <w:t>Пример с хитином, основой экзоскелета муравья. Каждая био-структура – это отдельная схема Синтеза, отдельная Прото-Форма.</w:t>
             </w:r>
             <w:r>
               <w:rPr>
@@ -21836,25 +21425,7 @@
                 <w:color w:val="000099"/>
                 <w:sz w:val="20"/>
               </w:rPr>
-              <w:t xml:space="preserve"> Внутреннее пространство организма. </w:t>
-            </w:r>
-            <w:proofErr w:type="spellStart"/>
-            <w:r>
-              <w:rPr>
-                <w:rFonts w:ascii="SchoolBook" w:hAnsi="SchoolBook"/>
-                <w:color w:val="000099"/>
-                <w:sz w:val="20"/>
-              </w:rPr>
-              <w:t>Высокоразумные</w:t>
-            </w:r>
-            <w:proofErr w:type="spellEnd"/>
-            <w:r>
-              <w:rPr>
-                <w:rFonts w:ascii="SchoolBook" w:hAnsi="SchoolBook"/>
-                <w:color w:val="000099"/>
-                <w:sz w:val="20"/>
-              </w:rPr>
-              <w:t xml:space="preserve"> элементарные частицы.</w:t>
+              <w:t xml:space="preserve"> Внутреннее пространство организма. Высокоразумные элементарные частицы.</w:t>
             </w:r>
           </w:p>
         </w:tc>
@@ -22158,27 +21729,7 @@
                 <w:sz w:val="20"/>
                 <w:szCs w:val="20"/>
               </w:rPr>
-              <w:t xml:space="preserve">оляроны – это электроны, </w:t>
-            </w:r>
-            <w:proofErr w:type="spellStart"/>
-            <w:r>
-              <w:rPr>
-                <w:rFonts w:ascii="SchoolBook" w:hAnsi="SchoolBook" w:cs="Calibri"/>
-                <w:color w:val="000099"/>
-                <w:sz w:val="20"/>
-                <w:szCs w:val="20"/>
-              </w:rPr>
-              <w:t>динамизированные</w:t>
-            </w:r>
-            <w:proofErr w:type="spellEnd"/>
-            <w:r>
-              <w:rPr>
-                <w:rFonts w:ascii="SchoolBook" w:hAnsi="SchoolBook" w:cs="Calibri"/>
-                <w:color w:val="000099"/>
-                <w:sz w:val="20"/>
-                <w:szCs w:val="20"/>
-              </w:rPr>
-              <w:t xml:space="preserve"> низкочастотными СФУУРММ-Формами.</w:t>
+              <w:t>оляроны – это электроны, динамизированные низкочастотными СФУУРММ-Формами.</w:t>
             </w:r>
             <w:r>
               <w:rPr>
@@ -22604,7 +22155,6 @@
                 <w:sz w:val="20"/>
                 <w:szCs w:val="20"/>
               </w:rPr>
-              <w:lastRenderedPageBreak/>
               <w:t>3.</w:t>
             </w:r>
             <w:r>
@@ -23989,6 +23539,7 @@
                 <w:sz w:val="20"/>
                 <w:szCs w:val="20"/>
               </w:rPr>
+              <w:lastRenderedPageBreak/>
               <w:t>3.</w:t>
             </w:r>
             <w:r>
@@ -24424,7 +23975,6 @@
                 <w:sz w:val="20"/>
                 <w:szCs w:val="20"/>
               </w:rPr>
-              <w:lastRenderedPageBreak/>
               <w:t>4.4</w:t>
             </w:r>
           </w:p>
@@ -25083,27 +24633,7 @@
                 <w:sz w:val="20"/>
                 <w:szCs w:val="20"/>
               </w:rPr>
-              <w:t xml:space="preserve">О трансмутации высокочастотной информации 4-5-мерных Континуумов в структуры УПДУЙКК-Поля посредством фотонов и </w:t>
-            </w:r>
-            <w:proofErr w:type="spellStart"/>
-            <w:r>
-              <w:rPr>
-                <w:rFonts w:ascii="SchoolBook" w:hAnsi="SchoolBook" w:cs="Calibri"/>
-                <w:color w:val="000099"/>
-                <w:sz w:val="20"/>
-                <w:szCs w:val="20"/>
-              </w:rPr>
-              <w:t>поляритонов</w:t>
-            </w:r>
-            <w:proofErr w:type="spellEnd"/>
-            <w:r>
-              <w:rPr>
-                <w:rFonts w:ascii="SchoolBook" w:hAnsi="SchoolBook" w:cs="Calibri"/>
-                <w:color w:val="000099"/>
-                <w:sz w:val="20"/>
-                <w:szCs w:val="20"/>
-              </w:rPr>
-              <w:t>.</w:t>
+              <w:t>О трансмутации высокочастотной информации 4-5-мерных Континуумов в структуры УПДУЙКК-Поля посредством фотонов и поляритонов.</w:t>
             </w:r>
           </w:p>
         </w:tc>
@@ -25188,27 +24718,7 @@
                 <w:sz w:val="20"/>
                 <w:szCs w:val="20"/>
               </w:rPr>
-              <w:t xml:space="preserve">Образование массы путём уплотнения сллоогрентного АИЙС-ССС «Светового Потока» до материальных объектов в разных диапазонах мерности; </w:t>
-            </w:r>
-            <w:proofErr w:type="spellStart"/>
-            <w:r>
-              <w:rPr>
-                <w:rFonts w:ascii="SchoolBook" w:hAnsi="SchoolBook" w:cs="Calibri"/>
-                <w:color w:val="000099"/>
-                <w:sz w:val="20"/>
-                <w:szCs w:val="20"/>
-              </w:rPr>
-              <w:t>померностная</w:t>
-            </w:r>
-            <w:proofErr w:type="spellEnd"/>
-            <w:r>
-              <w:rPr>
-                <w:rFonts w:ascii="SchoolBook" w:hAnsi="SchoolBook" w:cs="Calibri"/>
-                <w:color w:val="000099"/>
-                <w:sz w:val="20"/>
-                <w:szCs w:val="20"/>
-              </w:rPr>
-              <w:t xml:space="preserve"> последовательность уплотнения и частицы проявления.</w:t>
+              <w:t>Образование массы путём уплотнения сллоогрентного АИЙС-ССС «Светового Потока» до материальных объектов в разных диапазонах мерности; померностная последовательность уплотнения и частицы проявления.</w:t>
             </w:r>
           </w:p>
         </w:tc>
@@ -25353,27 +24863,7 @@
                 <w:sz w:val="20"/>
                 <w:szCs w:val="20"/>
               </w:rPr>
-              <w:t>Хвасслоны - Формо-Творцы, наделяющие «</w:t>
-            </w:r>
-            <w:proofErr w:type="spellStart"/>
-            <w:r>
-              <w:rPr>
-                <w:rFonts w:ascii="SchoolBook" w:hAnsi="SchoolBook" w:cs="Calibri"/>
-                <w:color w:val="000099"/>
-                <w:sz w:val="20"/>
-                <w:szCs w:val="20"/>
-              </w:rPr>
-              <w:t>фермионные</w:t>
-            </w:r>
-            <w:proofErr w:type="spellEnd"/>
-            <w:r>
-              <w:rPr>
-                <w:rFonts w:ascii="SchoolBook" w:hAnsi="SchoolBook" w:cs="Calibri"/>
-                <w:color w:val="000099"/>
-                <w:sz w:val="20"/>
-                <w:szCs w:val="20"/>
-              </w:rPr>
-              <w:t xml:space="preserve"> кармонации» свилгс-сферацией или иначе – гравитацией.</w:t>
+              <w:t>Хвасслоны - Формо-Творцы, наделяющие «фермионные кармонации» свилгс-сферацией или иначе – гравитацией.</w:t>
             </w:r>
           </w:p>
         </w:tc>
@@ -26242,7 +25732,6 @@
                 <w:sz w:val="20"/>
                 <w:szCs w:val="20"/>
               </w:rPr>
-              <w:lastRenderedPageBreak/>
               <w:t>6.1</w:t>
             </w:r>
           </w:p>
@@ -26939,25 +26428,14 @@
                 <w:szCs w:val="20"/>
               </w:rPr>
             </w:pPr>
-            <w:proofErr w:type="spellStart"/>
-            <w:r>
-              <w:rPr>
-                <w:rFonts w:ascii="SchoolBook" w:hAnsi="SchoolBook" w:cs="Calibri"/>
-                <w:color w:val="000099"/>
-                <w:sz w:val="20"/>
-                <w:szCs w:val="20"/>
-              </w:rPr>
-              <w:t>Мыслетворчество</w:t>
-            </w:r>
-            <w:proofErr w:type="spellEnd"/>
-            <w:r>
-              <w:rPr>
-                <w:rFonts w:ascii="SchoolBook" w:hAnsi="SchoolBook" w:cs="Calibri"/>
-                <w:color w:val="000099"/>
-                <w:sz w:val="20"/>
-                <w:szCs w:val="20"/>
-              </w:rPr>
-              <w:t xml:space="preserve"> и процесс материализации.</w:t>
+            <w:r>
+              <w:rPr>
+                <w:rFonts w:ascii="SchoolBook" w:hAnsi="SchoolBook" w:cs="Calibri"/>
+                <w:color w:val="000099"/>
+                <w:sz w:val="20"/>
+                <w:szCs w:val="20"/>
+              </w:rPr>
+              <w:t>Мыслетворчество и процесс материализации.</w:t>
             </w:r>
           </w:p>
         </w:tc>
@@ -27042,27 +26520,7 @@
                 <w:sz w:val="20"/>
                 <w:szCs w:val="20"/>
               </w:rPr>
-              <w:t xml:space="preserve">Что такое наше Самосознание, в привязке к ИИССИИДИ-Центрам и </w:t>
-            </w:r>
-            <w:proofErr w:type="spellStart"/>
-            <w:r>
-              <w:rPr>
-                <w:rFonts w:ascii="SchoolBook" w:hAnsi="SchoolBook" w:cs="Calibri"/>
-                <w:color w:val="000099"/>
-                <w:sz w:val="20"/>
-                <w:szCs w:val="20"/>
-              </w:rPr>
-              <w:t>лутальному+христальному</w:t>
-            </w:r>
-            <w:proofErr w:type="spellEnd"/>
-            <w:r>
-              <w:rPr>
-                <w:rFonts w:ascii="SchoolBook" w:hAnsi="SchoolBook" w:cs="Calibri"/>
-                <w:color w:val="000099"/>
-                <w:sz w:val="20"/>
-                <w:szCs w:val="20"/>
-              </w:rPr>
-              <w:t xml:space="preserve"> ВЭН-потокам.</w:t>
+              <w:t>Что такое наше Самосознание, в привязке к ИИССИИДИ-Центрам и лутальному+христальному ВЭН-потокам.</w:t>
             </w:r>
           </w:p>
         </w:tc>
@@ -27676,27 +27134,7 @@
                 <w:sz w:val="20"/>
                 <w:szCs w:val="20"/>
               </w:rPr>
-              <w:t xml:space="preserve">- роль электронов и позитронов, как «посредников»  при эгллеролифтивном «перепроецировании» между динамикой Формо-Творцов 4-5-й и 3-4-й </w:t>
-            </w:r>
-            <w:proofErr w:type="spellStart"/>
-            <w:r>
-              <w:rPr>
-                <w:rFonts w:ascii="SchoolBook" w:hAnsi="SchoolBook" w:cs="Calibri"/>
-                <w:color w:val="000099"/>
-                <w:sz w:val="20"/>
-                <w:szCs w:val="20"/>
-              </w:rPr>
-              <w:t>мерн</w:t>
-            </w:r>
-            <w:proofErr w:type="spellEnd"/>
-            <w:r>
-              <w:rPr>
-                <w:rFonts w:ascii="SchoolBook" w:hAnsi="SchoolBook" w:cs="Calibri"/>
-                <w:color w:val="000099"/>
-                <w:sz w:val="20"/>
-                <w:szCs w:val="20"/>
-              </w:rPr>
-              <w:t>.</w:t>
+              <w:t>- роль электронов и позитронов, как «посредников»  при эгллеролифтивном «перепроецировании» между динамикой Формо-Творцов 4-5-й и 3-4-й мерн.</w:t>
             </w:r>
           </w:p>
           <w:p>
@@ -28012,27 +27450,7 @@
                 <w:sz w:val="20"/>
                 <w:szCs w:val="20"/>
               </w:rPr>
-              <w:t xml:space="preserve">Поляроны, Формо-Творцы мозга, ЦНС; </w:t>
-            </w:r>
-            <w:proofErr w:type="spellStart"/>
-            <w:r>
-              <w:rPr>
-                <w:rFonts w:ascii="SchoolBook" w:hAnsi="SchoolBook" w:cs="Calibri"/>
-                <w:color w:val="000099"/>
-                <w:sz w:val="20"/>
-                <w:szCs w:val="20"/>
-              </w:rPr>
-              <w:t>предагональные</w:t>
-            </w:r>
-            <w:proofErr w:type="spellEnd"/>
-            <w:r>
-              <w:rPr>
-                <w:rFonts w:ascii="SchoolBook" w:hAnsi="SchoolBook" w:cs="Calibri"/>
-                <w:color w:val="000099"/>
-                <w:sz w:val="20"/>
-                <w:szCs w:val="20"/>
-              </w:rPr>
-              <w:t xml:space="preserve"> состояния; мюоны – электроны; ЛЛАА-ГРУАА.</w:t>
+              <w:t>Поляроны, Формо-Творцы мозга, ЦНС; предагональные состояния; мюоны – электроны; ЛЛАА-ГРУАА.</w:t>
             </w:r>
           </w:p>
         </w:tc>
@@ -28679,7 +28097,6 @@
                 <w:sz w:val="20"/>
                 <w:szCs w:val="20"/>
               </w:rPr>
-              <w:lastRenderedPageBreak/>
               <w:t>8</w:t>
             </w:r>
             <w:r>
@@ -28876,27 +28293,7 @@
                 <w:sz w:val="20"/>
                 <w:szCs w:val="20"/>
               </w:rPr>
-              <w:t>«</w:t>
-            </w:r>
-            <w:proofErr w:type="spellStart"/>
-            <w:r>
-              <w:rPr>
-                <w:rFonts w:ascii="SchoolBook" w:hAnsi="SchoolBook" w:cs="Calibri"/>
-                <w:color w:val="000099"/>
-                <w:sz w:val="20"/>
-                <w:szCs w:val="20"/>
-              </w:rPr>
-              <w:t>Кварковая</w:t>
-            </w:r>
-            <w:proofErr w:type="spellEnd"/>
-            <w:r>
-              <w:rPr>
-                <w:rFonts w:ascii="SchoolBook" w:hAnsi="SchoolBook" w:cs="Calibri"/>
-                <w:color w:val="000099"/>
-                <w:sz w:val="20"/>
-                <w:szCs w:val="20"/>
-              </w:rPr>
-              <w:t xml:space="preserve"> геометрия» Пространства-Времени ежемгновенно соответствует Конфигурации индивидуального Мира каждого.</w:t>
+              <w:t>«Кварковая геометрия» Пространства-Времени ежемгновенно соответствует Конфигурации индивидуального Мира каждого.</w:t>
             </w:r>
           </w:p>
         </w:tc>
@@ -29114,6 +28511,7 @@
                 <w:sz w:val="20"/>
                 <w:szCs w:val="20"/>
               </w:rPr>
+              <w:lastRenderedPageBreak/>
               <w:t>8.7</w:t>
             </w:r>
           </w:p>
@@ -30404,43 +29802,7 @@
                 <w:color w:val="000099"/>
                 <w:sz w:val="20"/>
               </w:rPr>
-              <w:t xml:space="preserve">- частоты ритмов биополя обычных людей, </w:t>
-            </w:r>
-            <w:proofErr w:type="spellStart"/>
-            <w:r>
-              <w:rPr>
-                <w:rFonts w:ascii="SchoolBook" w:hAnsi="SchoolBook"/>
-                <w:color w:val="000099"/>
-                <w:sz w:val="20"/>
-              </w:rPr>
-              <w:t>контактёров</w:t>
-            </w:r>
-            <w:proofErr w:type="spellEnd"/>
-            <w:r>
-              <w:rPr>
-                <w:rFonts w:ascii="SchoolBook" w:hAnsi="SchoolBook"/>
-                <w:color w:val="000099"/>
-                <w:sz w:val="20"/>
-              </w:rPr>
-              <w:t xml:space="preserve">, </w:t>
-            </w:r>
-            <w:proofErr w:type="spellStart"/>
-            <w:r>
-              <w:rPr>
-                <w:rFonts w:ascii="SchoolBook" w:hAnsi="SchoolBook"/>
-                <w:color w:val="000099"/>
-                <w:sz w:val="20"/>
-              </w:rPr>
-              <w:t>хиллеров</w:t>
-            </w:r>
-            <w:proofErr w:type="spellEnd"/>
-            <w:r>
-              <w:rPr>
-                <w:rFonts w:ascii="SchoolBook" w:hAnsi="SchoolBook"/>
-                <w:color w:val="000099"/>
-                <w:sz w:val="20"/>
-              </w:rPr>
-              <w:t xml:space="preserve"> и экстрасенсов</w:t>
+              <w:t>- частоты ритмов биополя обычных людей, контактёров, хиллеров и экстрасенсов</w:t>
             </w:r>
           </w:p>
           <w:p>
@@ -30687,27 +30049,7 @@
                 <w:sz w:val="20"/>
                 <w:szCs w:val="20"/>
               </w:rPr>
-              <w:t xml:space="preserve">- о протоформных и </w:t>
-            </w:r>
-            <w:proofErr w:type="spellStart"/>
-            <w:r>
-              <w:rPr>
-                <w:rFonts w:ascii="SchoolBook" w:hAnsi="SchoolBook" w:cs="Calibri"/>
-                <w:color w:val="000099"/>
-                <w:sz w:val="20"/>
-                <w:szCs w:val="20"/>
-              </w:rPr>
-              <w:t>ллууввумических</w:t>
-            </w:r>
-            <w:proofErr w:type="spellEnd"/>
-            <w:r>
-              <w:rPr>
-                <w:rFonts w:ascii="SchoolBook" w:hAnsi="SchoolBook" w:cs="Calibri"/>
-                <w:color w:val="000099"/>
-                <w:sz w:val="20"/>
-                <w:szCs w:val="20"/>
-              </w:rPr>
-              <w:t xml:space="preserve"> способностях</w:t>
+              <w:t>- о протоформных и ллууввумических способностях</w:t>
             </w:r>
           </w:p>
         </w:tc>
@@ -31139,7 +30481,6 @@
                 <w:sz w:val="20"/>
                 <w:szCs w:val="20"/>
               </w:rPr>
-              <w:lastRenderedPageBreak/>
               <w:t>10</w:t>
             </w:r>
             <w:r>
@@ -31175,27 +30516,7 @@
                 <w:sz w:val="20"/>
                 <w:szCs w:val="20"/>
               </w:rPr>
-              <w:t xml:space="preserve">Понятие «квант смещения» Энерго-Информации – «разница» объёма Энерго-Информации между двумя дувуйллерртными Мирами. Сллоогрентное «смещение» квантовой динамики в </w:t>
-            </w:r>
-            <w:proofErr w:type="spellStart"/>
-            <w:r>
-              <w:rPr>
-                <w:rFonts w:ascii="SchoolBook" w:hAnsi="SchoolBook" w:cs="Calibri"/>
-                <w:color w:val="000099"/>
-                <w:sz w:val="20"/>
-                <w:szCs w:val="20"/>
-              </w:rPr>
-              <w:t>уйккуйную</w:t>
-            </w:r>
-            <w:proofErr w:type="spellEnd"/>
-            <w:r>
-              <w:rPr>
-                <w:rFonts w:ascii="SchoolBook" w:hAnsi="SchoolBook" w:cs="Calibri"/>
-                <w:color w:val="000099"/>
-                <w:sz w:val="20"/>
-                <w:szCs w:val="20"/>
-              </w:rPr>
-              <w:t xml:space="preserve"> субэлементарную динамику дооллсов или исконную суперуниверсальную  динамику флаксов. Информационное пространство между Мирами.</w:t>
+              <w:t>Понятие «квант смещения» Энерго-Информации – «разница» объёма Энерго-Информации между двумя дувуйллерртными Мирами. Сллоогрентное «смещение» квантовой динамики в уйккуйную субэлементарную динамику дооллсов или исконную суперуниверсальную  динамику флаксов. Информационное пространство между Мирами.</w:t>
             </w:r>
           </w:p>
         </w:tc>
@@ -31874,6 +31195,7 @@
                 <w:sz w:val="20"/>
                 <w:szCs w:val="20"/>
               </w:rPr>
+              <w:lastRenderedPageBreak/>
               <w:t>10</w:t>
             </w:r>
             <w:r>
@@ -31909,27 +31231,7 @@
                 <w:sz w:val="20"/>
                 <w:szCs w:val="20"/>
               </w:rPr>
-              <w:t>Определение индивидуального Мира через понятия информационное пространство Самосознания, «D-</w:t>
-            </w:r>
-            <w:proofErr w:type="spellStart"/>
-            <w:r>
-              <w:rPr>
-                <w:rFonts w:ascii="SchoolBook" w:hAnsi="SchoolBook" w:cs="Calibri"/>
-                <w:color w:val="000099"/>
-                <w:sz w:val="20"/>
-                <w:szCs w:val="20"/>
-              </w:rPr>
-              <w:t>брана</w:t>
-            </w:r>
-            <w:proofErr w:type="spellEnd"/>
-            <w:r>
-              <w:rPr>
-                <w:rFonts w:ascii="SchoolBook" w:hAnsi="SchoolBook" w:cs="Calibri"/>
-                <w:color w:val="000099"/>
-                <w:sz w:val="20"/>
-                <w:szCs w:val="20"/>
-              </w:rPr>
-              <w:t>» и «квантовое смещение».</w:t>
+              <w:t>Определение индивидуального Мира через понятия информационное пространство Самосознания, «D-брана» и «квантовое смещение».</w:t>
             </w:r>
           </w:p>
         </w:tc>
@@ -32232,7 +31534,6 @@
               </w:rPr>
               <w:t>-</w:t>
             </w:r>
-            <w:proofErr w:type="spellStart"/>
             <w:r>
               <w:rPr>
                 <w:rFonts w:ascii="SchoolBook" w:hAnsi="SchoolBook" w:cs="Calibri"/>
@@ -32249,17 +31550,7 @@
                 <w:sz w:val="20"/>
                 <w:szCs w:val="20"/>
               </w:rPr>
-              <w:t>н</w:t>
-            </w:r>
-            <w:proofErr w:type="spellEnd"/>
-            <w:r>
-              <w:rPr>
-                <w:rFonts w:ascii="SchoolBook" w:hAnsi="SchoolBook" w:cs="Calibri"/>
-                <w:color w:val="000099"/>
-                <w:sz w:val="20"/>
-                <w:szCs w:val="20"/>
-              </w:rPr>
-              <w:t>»</w:t>
+              <w:t>н»</w:t>
             </w:r>
             <w:r>
               <w:rPr>
@@ -32390,25 +31681,14 @@
               </w:rPr>
               <w:t xml:space="preserve">- </w:t>
             </w:r>
-            <w:proofErr w:type="spellStart"/>
-            <w:r>
-              <w:rPr>
-                <w:rFonts w:ascii="SchoolBook" w:hAnsi="SchoolBook" w:cs="Calibri"/>
-                <w:color w:val="000099"/>
-                <w:sz w:val="20"/>
-                <w:szCs w:val="20"/>
-              </w:rPr>
-              <w:t>мультиполяризация</w:t>
-            </w:r>
-            <w:proofErr w:type="spellEnd"/>
-            <w:r>
-              <w:rPr>
-                <w:rFonts w:ascii="SchoolBook" w:hAnsi="SchoolBook" w:cs="Calibri"/>
-                <w:color w:val="000099"/>
-                <w:sz w:val="20"/>
-                <w:szCs w:val="20"/>
-              </w:rPr>
-              <w:t xml:space="preserve"> «квантового смещения»</w:t>
+            <w:r>
+              <w:rPr>
+                <w:rFonts w:ascii="SchoolBook" w:hAnsi="SchoolBook" w:cs="Calibri"/>
+                <w:color w:val="000099"/>
+                <w:sz w:val="20"/>
+                <w:szCs w:val="20"/>
+              </w:rPr>
+              <w:t>мультиполяризация «квантового смещения»</w:t>
             </w:r>
             <w:r>
               <w:t xml:space="preserve"> </w:t>
@@ -32945,7 +32225,6 @@
                 <w:sz w:val="20"/>
                 <w:szCs w:val="20"/>
               </w:rPr>
-              <w:lastRenderedPageBreak/>
               <w:t>10.10</w:t>
             </w:r>
           </w:p>
@@ -34482,6 +33761,15 @@
         </w:rPr>
         <w:t>VII</w:t>
       </w:r>
+      <w:r>
+        <w:rPr>
+          <w:sz w:val="24"/>
+          <w:lang w:val="en-US"/>
+        </w:rPr>
+        <w:t>I</w:t>
+      </w:r>
+      <w:bookmarkStart w:id="0" w:name="_GoBack"/>
+      <w:bookmarkEnd w:id="0"/>
       <w:r>
         <w:rPr>
           <w:sz w:val="24"/>
@@ -34751,6 +34039,7 @@
                 <w:sz w:val="20"/>
                 <w:szCs w:val="20"/>
               </w:rPr>
+              <w:lastRenderedPageBreak/>
               <w:t>1</w:t>
             </w:r>
             <w:r>
@@ -35794,7 +35083,6 @@
                 <w:sz w:val="20"/>
                 <w:szCs w:val="20"/>
               </w:rPr>
-              <w:lastRenderedPageBreak/>
               <w:t>1.</w:t>
             </w:r>
             <w:r>
@@ -35830,27 +35118,7 @@
                 <w:sz w:val="20"/>
                 <w:szCs w:val="20"/>
               </w:rPr>
-              <w:t xml:space="preserve">Роль </w:t>
-            </w:r>
-            <w:proofErr w:type="spellStart"/>
-            <w:r>
-              <w:rPr>
-                <w:rFonts w:ascii="SchoolBook" w:hAnsi="SchoolBook" w:cs="Calibri"/>
-                <w:color w:val="000099"/>
-                <w:sz w:val="20"/>
-                <w:szCs w:val="20"/>
-              </w:rPr>
-              <w:t>комплиментарной</w:t>
-            </w:r>
-            <w:proofErr w:type="spellEnd"/>
-            <w:r>
-              <w:rPr>
-                <w:rFonts w:ascii="SchoolBook" w:hAnsi="SchoolBook" w:cs="Calibri"/>
-                <w:color w:val="000099"/>
-                <w:sz w:val="20"/>
-                <w:szCs w:val="20"/>
-              </w:rPr>
-              <w:t xml:space="preserve"> Системы в перефокусировках Формо-Творцов между «+»</w:t>
+              <w:t>Роль комплиментарной Системы в перефокусировках Формо-Творцов между «+»</w:t>
             </w:r>
             <w:r>
               <w:rPr>
@@ -35873,25 +35141,14 @@
             <w:r>
               <w:t xml:space="preserve"> </w:t>
             </w:r>
-            <w:proofErr w:type="spellStart"/>
-            <w:r>
-              <w:rPr>
-                <w:rFonts w:ascii="SchoolBook" w:hAnsi="SchoolBook" w:cs="Calibri"/>
-                <w:color w:val="000099"/>
-                <w:sz w:val="20"/>
-                <w:szCs w:val="20"/>
-              </w:rPr>
-              <w:t>Диссонационная</w:t>
-            </w:r>
-            <w:proofErr w:type="spellEnd"/>
-            <w:r>
-              <w:rPr>
-                <w:rFonts w:ascii="SchoolBook" w:hAnsi="SchoolBook" w:cs="Calibri"/>
-                <w:color w:val="000099"/>
-                <w:sz w:val="20"/>
-                <w:szCs w:val="20"/>
-              </w:rPr>
-              <w:t xml:space="preserve"> динам</w:t>
+            <w:r>
+              <w:rPr>
+                <w:rFonts w:ascii="SchoolBook" w:hAnsi="SchoolBook" w:cs="Calibri"/>
+                <w:color w:val="000099"/>
+                <w:sz w:val="20"/>
+                <w:szCs w:val="20"/>
+              </w:rPr>
+              <w:t>Диссонационная динам</w:t>
             </w:r>
             <w:r>
               <w:rPr>
@@ -36778,19 +36035,8 @@
                 <w:sz w:val="20"/>
                 <w:szCs w:val="20"/>
               </w:rPr>
-              <w:t xml:space="preserve">ильное, более </w:t>
-            </w:r>
-            <w:proofErr w:type="spellStart"/>
-            <w:r>
-              <w:rPr>
-                <w:rFonts w:ascii="SchoolBook" w:hAnsi="SchoolBook" w:cs="Calibri"/>
-                <w:color w:val="000099"/>
-                <w:sz w:val="20"/>
-                <w:szCs w:val="20"/>
-              </w:rPr>
-              <w:t>десинтезированное</w:t>
-            </w:r>
-            <w:proofErr w:type="spellEnd"/>
+              <w:t>ильное, более десинтезированное</w:t>
+            </w:r>
           </w:p>
         </w:tc>
         <w:tc>
@@ -36883,27 +36129,7 @@
                 <w:sz w:val="20"/>
                 <w:szCs w:val="20"/>
               </w:rPr>
-              <w:t xml:space="preserve">Принцип </w:t>
-            </w:r>
-            <w:proofErr w:type="spellStart"/>
-            <w:r>
-              <w:rPr>
-                <w:rFonts w:ascii="SchoolBook" w:hAnsi="SchoolBook" w:cs="Calibri"/>
-                <w:color w:val="000099"/>
-                <w:sz w:val="20"/>
-                <w:szCs w:val="20"/>
-              </w:rPr>
-              <w:t>взаимодополнения</w:t>
-            </w:r>
-            <w:proofErr w:type="spellEnd"/>
-            <w:r>
-              <w:rPr>
-                <w:rFonts w:ascii="SchoolBook" w:hAnsi="SchoolBook" w:cs="Calibri"/>
-                <w:color w:val="000099"/>
-                <w:sz w:val="20"/>
-                <w:szCs w:val="20"/>
-              </w:rPr>
-              <w:t xml:space="preserve"> катиолептических и аниолептических измерений.</w:t>
+              <w:t>Принцип взаимодополнения катиолептических и аниолептических измерений.</w:t>
             </w:r>
             <w:r>
               <w:rPr>
@@ -37321,6 +36547,7 @@
                 <w:sz w:val="20"/>
                 <w:szCs w:val="20"/>
               </w:rPr>
+              <w:lastRenderedPageBreak/>
               <w:t>3.2</w:t>
             </w:r>
           </w:p>
@@ -38152,7 +37379,6 @@
                 <w:sz w:val="20"/>
                 <w:szCs w:val="20"/>
               </w:rPr>
-              <w:lastRenderedPageBreak/>
               <w:t>4.1</w:t>
             </w:r>
           </w:p>
@@ -39464,27 +38690,7 @@
                 <w:sz w:val="20"/>
                 <w:szCs w:val="20"/>
               </w:rPr>
-              <w:t xml:space="preserve">Влияние альфа-, бета-, тета-, </w:t>
-            </w:r>
-            <w:proofErr w:type="spellStart"/>
-            <w:r>
-              <w:rPr>
-                <w:rFonts w:ascii="SchoolBook" w:hAnsi="SchoolBook" w:cs="Calibri"/>
-                <w:color w:val="000099"/>
-                <w:sz w:val="20"/>
-                <w:szCs w:val="20"/>
-              </w:rPr>
-              <w:t>дзета</w:t>
-            </w:r>
-            <w:proofErr w:type="spellEnd"/>
-            <w:r>
-              <w:rPr>
-                <w:rFonts w:ascii="SchoolBook" w:hAnsi="SchoolBook" w:cs="Calibri"/>
-                <w:color w:val="000099"/>
-                <w:sz w:val="20"/>
-                <w:szCs w:val="20"/>
-              </w:rPr>
-              <w:t>- и ещё нескольких типов излучений на Формы нашего проявления.</w:t>
+              <w:t>Влияние альфа-, бета-, тета-, дзета- и ещё нескольких типов излучений на Формы нашего проявления.</w:t>
             </w:r>
           </w:p>
         </w:tc>
@@ -39698,17 +38904,7 @@
                 <w:sz w:val="20"/>
                 <w:szCs w:val="20"/>
               </w:rPr>
-              <w:t xml:space="preserve">- антиподные перепроецирования происходят посмертно и </w:t>
-            </w:r>
-            <w:proofErr w:type="spellStart"/>
-            <w:r>
-              <w:rPr>
-                <w:rFonts w:ascii="SchoolBook" w:hAnsi="SchoolBook" w:cs="Calibri"/>
-                <w:color w:val="000099"/>
-                <w:sz w:val="20"/>
-                <w:szCs w:val="20"/>
-              </w:rPr>
-              <w:t>по</w:t>
+              <w:t>- антиподные перепроецирования происходят посмертно и по</w:t>
             </w:r>
             <w:r>
               <w:rPr>
@@ -39728,7 +38924,6 @@
               </w:rPr>
               <w:t>конгломератно</w:t>
             </w:r>
-            <w:proofErr w:type="spellEnd"/>
           </w:p>
           <w:p>
             <w:pPr>
@@ -40036,6 +39231,7 @@
                 <w:sz w:val="20"/>
                 <w:szCs w:val="20"/>
               </w:rPr>
+              <w:lastRenderedPageBreak/>
               <w:t>6.5</w:t>
             </w:r>
           </w:p>
@@ -40166,7 +39362,6 @@
                 <w:sz w:val="20"/>
                 <w:szCs w:val="20"/>
               </w:rPr>
-              <w:lastRenderedPageBreak/>
               <w:t>6.6</w:t>
             </w:r>
           </w:p>
@@ -41078,27 +40273,7 @@
                 <w:sz w:val="20"/>
                 <w:szCs w:val="20"/>
               </w:rPr>
-              <w:t xml:space="preserve">Вопрос: почему, занимаясь духовным самосовершенствованием, мы наблюдаем вокруг себя всё тех же «людей»? </w:t>
-            </w:r>
-            <w:proofErr w:type="spellStart"/>
-            <w:r>
-              <w:rPr>
-                <w:rFonts w:ascii="SchoolBook" w:hAnsi="SchoolBook" w:cs="Calibri"/>
-                <w:color w:val="000099"/>
-                <w:sz w:val="20"/>
-                <w:szCs w:val="20"/>
-              </w:rPr>
-              <w:t>Айфааровцы</w:t>
-            </w:r>
-            <w:proofErr w:type="spellEnd"/>
-            <w:r>
-              <w:rPr>
-                <w:rFonts w:ascii="SchoolBook" w:hAnsi="SchoolBook" w:cs="Calibri"/>
-                <w:color w:val="000099"/>
-                <w:sz w:val="20"/>
-                <w:szCs w:val="20"/>
-              </w:rPr>
-              <w:t xml:space="preserve"> создают «Магнит духовного притяжения». Пример мудрой старушки из захудалой деревушки</w:t>
+              <w:t>Вопрос: почему, занимаясь духовным самосовершенствованием, мы наблюдаем вокруг себя всё тех же «людей»? Айфааровцы создают «Магнит духовного притяжения». Пример мудрой старушки из захудалой деревушки</w:t>
             </w:r>
             <w:r>
               <w:rPr>
@@ -41885,8 +41060,6 @@
         </w:rPr>
         <w:t>31</w:t>
       </w:r>
-      <w:bookmarkStart w:id="0" w:name="_GoBack"/>
-      <w:bookmarkEnd w:id="0"/>
     </w:p>
     <w:p>
       <w:pPr>
@@ -41899,12 +41072,12 @@
       </w:pPr>
     </w:p>
     <w:sectPr>
-      <w:headerReference w:type="even" r:id="rId8"/>
-      <w:headerReference w:type="default" r:id="rId9"/>
-      <w:footerReference w:type="even" r:id="rId10"/>
-      <w:footerReference w:type="default" r:id="rId11"/>
-      <w:headerReference w:type="first" r:id="rId12"/>
-      <w:footerReference w:type="first" r:id="rId13"/>
+      <w:headerReference w:type="even" r:id="rId7"/>
+      <w:headerReference w:type="default" r:id="rId8"/>
+      <w:footerReference w:type="even" r:id="rId9"/>
+      <w:footerReference w:type="default" r:id="rId10"/>
+      <w:headerReference w:type="first" r:id="rId11"/>
+      <w:footerReference w:type="first" r:id="rId12"/>
       <w:pgSz w:w="11906" w:h="16838"/>
       <w:pgMar w:top="1021" w:right="567" w:bottom="1021" w:left="567" w:header="709" w:footer="709" w:gutter="0"/>
       <w:cols w:space="708"/>
@@ -41915,7 +41088,7 @@
 </file>
 
 <file path=word/endnotes.xml><?xml version="1.0" encoding="utf-8"?>
-<w:endnotes xmlns:wpc="http://schemas.microsoft.com/office/word/2010/wordprocessingCanvas" xmlns:mc="http://schemas.openxmlformats.org/markup-compatibility/2006" xmlns:o="urn:schemas-microsoft-com:office:office" xmlns:r="http://schemas.openxmlformats.org/officeDocument/2006/relationships" xmlns:m="http://schemas.openxmlformats.org/officeDocument/2006/math" xmlns:v="urn:schemas-microsoft-com:vml" xmlns:wp14="http://schemas.microsoft.com/office/word/2010/wordprocessingDrawing" xmlns:wp="http://schemas.openxmlformats.org/drawingml/2006/wordprocessingDrawing" xmlns:w10="urn:schemas-microsoft-com:office:word" xmlns:w="http://schemas.openxmlformats.org/wordprocessingml/2006/main" xmlns:w14="http://schemas.microsoft.com/office/word/2010/wordml" xmlns:wpg="http://schemas.microsoft.com/office/word/2010/wordprocessingGroup" xmlns:wpi="http://schemas.microsoft.com/office/word/2010/wordprocessingInk" xmlns:wne="http://schemas.microsoft.com/office/word/2006/wordml" xmlns:wps="http://schemas.microsoft.com/office/word/2010/wordprocessingShape" mc:Ignorable="w14 wp14">
+<w:endnotes xmlns:wpc="http://schemas.microsoft.com/office/word/2010/wordprocessingCanvas" xmlns:mc="http://schemas.openxmlformats.org/markup-compatibility/2006" xmlns:o="urn:schemas-microsoft-com:office:office" xmlns:r="http://schemas.openxmlformats.org/officeDocument/2006/relationships" xmlns:m="http://schemas.openxmlformats.org/officeDocument/2006/math" xmlns:v="urn:schemas-microsoft-com:vml" xmlns:wp14="http://schemas.microsoft.com/office/word/2010/wordprocessingDrawing" xmlns:wp="http://schemas.openxmlformats.org/drawingml/2006/wordprocessingDrawing" xmlns:w10="urn:schemas-microsoft-com:office:word" xmlns:w="http://schemas.openxmlformats.org/wordprocessingml/2006/main" xmlns:w14="http://schemas.microsoft.com/office/word/2010/wordml" xmlns:w15="http://schemas.microsoft.com/office/word/2012/wordml" xmlns:wpg="http://schemas.microsoft.com/office/word/2010/wordprocessingGroup" xmlns:wpi="http://schemas.microsoft.com/office/word/2010/wordprocessingInk" xmlns:wne="http://schemas.microsoft.com/office/word/2006/wordml" xmlns:wps="http://schemas.microsoft.com/office/word/2010/wordprocessingShape" mc:Ignorable="w14 w15 wp14">
   <w:endnote w:type="separator" w:id="-1">
     <w:p>
       <w:r>
@@ -41934,7 +41107,7 @@
 </file>
 
 <file path=word/footer1.xml><?xml version="1.0" encoding="utf-8"?>
-<w:ftr xmlns:wpc="http://schemas.microsoft.com/office/word/2010/wordprocessingCanvas" xmlns:mc="http://schemas.openxmlformats.org/markup-compatibility/2006" xmlns:o="urn:schemas-microsoft-com:office:office" xmlns:r="http://schemas.openxmlformats.org/officeDocument/2006/relationships" xmlns:m="http://schemas.openxmlformats.org/officeDocument/2006/math" xmlns:v="urn:schemas-microsoft-com:vml" xmlns:wp14="http://schemas.microsoft.com/office/word/2010/wordprocessingDrawing" xmlns:wp="http://schemas.openxmlformats.org/drawingml/2006/wordprocessingDrawing" xmlns:w10="urn:schemas-microsoft-com:office:word" xmlns:w="http://schemas.openxmlformats.org/wordprocessingml/2006/main" xmlns:w14="http://schemas.microsoft.com/office/word/2010/wordml" xmlns:wpg="http://schemas.microsoft.com/office/word/2010/wordprocessingGroup" xmlns:wpi="http://schemas.microsoft.com/office/word/2010/wordprocessingInk" xmlns:wne="http://schemas.microsoft.com/office/word/2006/wordml" xmlns:wps="http://schemas.microsoft.com/office/word/2010/wordprocessingShape" mc:Ignorable="w14 wp14">
+<w:ftr xmlns:wpc="http://schemas.microsoft.com/office/word/2010/wordprocessingCanvas" xmlns:mc="http://schemas.openxmlformats.org/markup-compatibility/2006" xmlns:o="urn:schemas-microsoft-com:office:office" xmlns:r="http://schemas.openxmlformats.org/officeDocument/2006/relationships" xmlns:m="http://schemas.openxmlformats.org/officeDocument/2006/math" xmlns:v="urn:schemas-microsoft-com:vml" xmlns:wp14="http://schemas.microsoft.com/office/word/2010/wordprocessingDrawing" xmlns:wp="http://schemas.openxmlformats.org/drawingml/2006/wordprocessingDrawing" xmlns:w10="urn:schemas-microsoft-com:office:word" xmlns:w="http://schemas.openxmlformats.org/wordprocessingml/2006/main" xmlns:w14="http://schemas.microsoft.com/office/word/2010/wordml" xmlns:w15="http://schemas.microsoft.com/office/word/2012/wordml" xmlns:wpg="http://schemas.microsoft.com/office/word/2010/wordprocessingGroup" xmlns:wpi="http://schemas.microsoft.com/office/word/2010/wordprocessingInk" xmlns:wne="http://schemas.microsoft.com/office/word/2006/wordml" xmlns:wps="http://schemas.microsoft.com/office/word/2010/wordprocessingShape" mc:Ignorable="w14 w15 wp14">
   <w:p>
     <w:pPr>
       <w:pStyle w:val="ae"/>
@@ -41944,7 +41117,7 @@
 </file>
 
 <file path=word/footer2.xml><?xml version="1.0" encoding="utf-8"?>
-<w:ftr xmlns:wpc="http://schemas.microsoft.com/office/word/2010/wordprocessingCanvas" xmlns:mc="http://schemas.openxmlformats.org/markup-compatibility/2006" xmlns:o="urn:schemas-microsoft-com:office:office" xmlns:r="http://schemas.openxmlformats.org/officeDocument/2006/relationships" xmlns:m="http://schemas.openxmlformats.org/officeDocument/2006/math" xmlns:v="urn:schemas-microsoft-com:vml" xmlns:wp14="http://schemas.microsoft.com/office/word/2010/wordprocessingDrawing" xmlns:wp="http://schemas.openxmlformats.org/drawingml/2006/wordprocessingDrawing" xmlns:w10="urn:schemas-microsoft-com:office:word" xmlns:w="http://schemas.openxmlformats.org/wordprocessingml/2006/main" xmlns:w14="http://schemas.microsoft.com/office/word/2010/wordml" xmlns:wpg="http://schemas.microsoft.com/office/word/2010/wordprocessingGroup" xmlns:wpi="http://schemas.microsoft.com/office/word/2010/wordprocessingInk" xmlns:wne="http://schemas.microsoft.com/office/word/2006/wordml" xmlns:wps="http://schemas.microsoft.com/office/word/2010/wordprocessingShape" mc:Ignorable="w14 wp14">
+<w:ftr xmlns:wpc="http://schemas.microsoft.com/office/word/2010/wordprocessingCanvas" xmlns:mc="http://schemas.openxmlformats.org/markup-compatibility/2006" xmlns:o="urn:schemas-microsoft-com:office:office" xmlns:r="http://schemas.openxmlformats.org/officeDocument/2006/relationships" xmlns:m="http://schemas.openxmlformats.org/officeDocument/2006/math" xmlns:v="urn:schemas-microsoft-com:vml" xmlns:wp14="http://schemas.microsoft.com/office/word/2010/wordprocessingDrawing" xmlns:wp="http://schemas.openxmlformats.org/drawingml/2006/wordprocessingDrawing" xmlns:w10="urn:schemas-microsoft-com:office:word" xmlns:w="http://schemas.openxmlformats.org/wordprocessingml/2006/main" xmlns:w14="http://schemas.microsoft.com/office/word/2010/wordml" xmlns:w15="http://schemas.microsoft.com/office/word/2012/wordml" xmlns:wpg="http://schemas.microsoft.com/office/word/2010/wordprocessingGroup" xmlns:wpi="http://schemas.microsoft.com/office/word/2010/wordprocessingInk" xmlns:wne="http://schemas.microsoft.com/office/word/2006/wordml" xmlns:wps="http://schemas.microsoft.com/office/word/2010/wordprocessingShape" mc:Ignorable="w14 w15 wp14">
   <w:p>
     <w:pPr>
       <w:pStyle w:val="ae"/>
@@ -41954,7 +41127,7 @@
 </file>
 
 <file path=word/footer3.xml><?xml version="1.0" encoding="utf-8"?>
-<w:ftr xmlns:wpc="http://schemas.microsoft.com/office/word/2010/wordprocessingCanvas" xmlns:mc="http://schemas.openxmlformats.org/markup-compatibility/2006" xmlns:o="urn:schemas-microsoft-com:office:office" xmlns:r="http://schemas.openxmlformats.org/officeDocument/2006/relationships" xmlns:m="http://schemas.openxmlformats.org/officeDocument/2006/math" xmlns:v="urn:schemas-microsoft-com:vml" xmlns:wp14="http://schemas.microsoft.com/office/word/2010/wordprocessingDrawing" xmlns:wp="http://schemas.openxmlformats.org/drawingml/2006/wordprocessingDrawing" xmlns:w10="urn:schemas-microsoft-com:office:word" xmlns:w="http://schemas.openxmlformats.org/wordprocessingml/2006/main" xmlns:w14="http://schemas.microsoft.com/office/word/2010/wordml" xmlns:wpg="http://schemas.microsoft.com/office/word/2010/wordprocessingGroup" xmlns:wpi="http://schemas.microsoft.com/office/word/2010/wordprocessingInk" xmlns:wne="http://schemas.microsoft.com/office/word/2006/wordml" xmlns:wps="http://schemas.microsoft.com/office/word/2010/wordprocessingShape" mc:Ignorable="w14 wp14">
+<w:ftr xmlns:wpc="http://schemas.microsoft.com/office/word/2010/wordprocessingCanvas" xmlns:mc="http://schemas.openxmlformats.org/markup-compatibility/2006" xmlns:o="urn:schemas-microsoft-com:office:office" xmlns:r="http://schemas.openxmlformats.org/officeDocument/2006/relationships" xmlns:m="http://schemas.openxmlformats.org/officeDocument/2006/math" xmlns:v="urn:schemas-microsoft-com:vml" xmlns:wp14="http://schemas.microsoft.com/office/word/2010/wordprocessingDrawing" xmlns:wp="http://schemas.openxmlformats.org/drawingml/2006/wordprocessingDrawing" xmlns:w10="urn:schemas-microsoft-com:office:word" xmlns:w="http://schemas.openxmlformats.org/wordprocessingml/2006/main" xmlns:w14="http://schemas.microsoft.com/office/word/2010/wordml" xmlns:w15="http://schemas.microsoft.com/office/word/2012/wordml" xmlns:wpg="http://schemas.microsoft.com/office/word/2010/wordprocessingGroup" xmlns:wpi="http://schemas.microsoft.com/office/word/2010/wordprocessingInk" xmlns:wne="http://schemas.microsoft.com/office/word/2006/wordml" xmlns:wps="http://schemas.microsoft.com/office/word/2010/wordprocessingShape" mc:Ignorable="w14 w15 wp14">
   <w:p>
     <w:pPr>
       <w:pStyle w:val="ae"/>
@@ -41964,7 +41137,7 @@
 </file>
 
 <file path=word/footnotes.xml><?xml version="1.0" encoding="utf-8"?>
-<w:footnotes xmlns:wpc="http://schemas.microsoft.com/office/word/2010/wordprocessingCanvas" xmlns:mc="http://schemas.openxmlformats.org/markup-compatibility/2006" xmlns:o="urn:schemas-microsoft-com:office:office" xmlns:r="http://schemas.openxmlformats.org/officeDocument/2006/relationships" xmlns:m="http://schemas.openxmlformats.org/officeDocument/2006/math" xmlns:v="urn:schemas-microsoft-com:vml" xmlns:wp14="http://schemas.microsoft.com/office/word/2010/wordprocessingDrawing" xmlns:wp="http://schemas.openxmlformats.org/drawingml/2006/wordprocessingDrawing" xmlns:w10="urn:schemas-microsoft-com:office:word" xmlns:w="http://schemas.openxmlformats.org/wordprocessingml/2006/main" xmlns:w14="http://schemas.microsoft.com/office/word/2010/wordml" xmlns:wpg="http://schemas.microsoft.com/office/word/2010/wordprocessingGroup" xmlns:wpi="http://schemas.microsoft.com/office/word/2010/wordprocessingInk" xmlns:wne="http://schemas.microsoft.com/office/word/2006/wordml" xmlns:wps="http://schemas.microsoft.com/office/word/2010/wordprocessingShape" mc:Ignorable="w14 wp14">
+<w:footnotes xmlns:wpc="http://schemas.microsoft.com/office/word/2010/wordprocessingCanvas" xmlns:mc="http://schemas.openxmlformats.org/markup-compatibility/2006" xmlns:o="urn:schemas-microsoft-com:office:office" xmlns:r="http://schemas.openxmlformats.org/officeDocument/2006/relationships" xmlns:m="http://schemas.openxmlformats.org/officeDocument/2006/math" xmlns:v="urn:schemas-microsoft-com:vml" xmlns:wp14="http://schemas.microsoft.com/office/word/2010/wordprocessingDrawing" xmlns:wp="http://schemas.openxmlformats.org/drawingml/2006/wordprocessingDrawing" xmlns:w10="urn:schemas-microsoft-com:office:word" xmlns:w="http://schemas.openxmlformats.org/wordprocessingml/2006/main" xmlns:w14="http://schemas.microsoft.com/office/word/2010/wordml" xmlns:w15="http://schemas.microsoft.com/office/word/2012/wordml" xmlns:wpg="http://schemas.microsoft.com/office/word/2010/wordprocessingGroup" xmlns:wpi="http://schemas.microsoft.com/office/word/2010/wordprocessingInk" xmlns:wne="http://schemas.microsoft.com/office/word/2006/wordml" xmlns:wps="http://schemas.microsoft.com/office/word/2010/wordprocessingShape" mc:Ignorable="w14 w15 wp14">
   <w:footnote w:type="separator" w:id="-1">
     <w:p>
       <w:r>
@@ -41983,7 +41156,7 @@
 </file>
 
 <file path=word/header1.xml><?xml version="1.0" encoding="utf-8"?>
-<w:hdr xmlns:wpc="http://schemas.microsoft.com/office/word/2010/wordprocessingCanvas" xmlns:mc="http://schemas.openxmlformats.org/markup-compatibility/2006" xmlns:o="urn:schemas-microsoft-com:office:office" xmlns:r="http://schemas.openxmlformats.org/officeDocument/2006/relationships" xmlns:m="http://schemas.openxmlformats.org/officeDocument/2006/math" xmlns:v="urn:schemas-microsoft-com:vml" xmlns:wp14="http://schemas.microsoft.com/office/word/2010/wordprocessingDrawing" xmlns:wp="http://schemas.openxmlformats.org/drawingml/2006/wordprocessingDrawing" xmlns:w10="urn:schemas-microsoft-com:office:word" xmlns:w="http://schemas.openxmlformats.org/wordprocessingml/2006/main" xmlns:w14="http://schemas.microsoft.com/office/word/2010/wordml" xmlns:wpg="http://schemas.microsoft.com/office/word/2010/wordprocessingGroup" xmlns:wpi="http://schemas.microsoft.com/office/word/2010/wordprocessingInk" xmlns:wne="http://schemas.microsoft.com/office/word/2006/wordml" xmlns:wps="http://schemas.microsoft.com/office/word/2010/wordprocessingShape" mc:Ignorable="w14 wp14">
+<w:hdr xmlns:wpc="http://schemas.microsoft.com/office/word/2010/wordprocessingCanvas" xmlns:mc="http://schemas.openxmlformats.org/markup-compatibility/2006" xmlns:o="urn:schemas-microsoft-com:office:office" xmlns:r="http://schemas.openxmlformats.org/officeDocument/2006/relationships" xmlns:m="http://schemas.openxmlformats.org/officeDocument/2006/math" xmlns:v="urn:schemas-microsoft-com:vml" xmlns:wp14="http://schemas.microsoft.com/office/word/2010/wordprocessingDrawing" xmlns:wp="http://schemas.openxmlformats.org/drawingml/2006/wordprocessingDrawing" xmlns:w10="urn:schemas-microsoft-com:office:word" xmlns:w="http://schemas.openxmlformats.org/wordprocessingml/2006/main" xmlns:w14="http://schemas.microsoft.com/office/word/2010/wordml" xmlns:w15="http://schemas.microsoft.com/office/word/2012/wordml" xmlns:wpg="http://schemas.microsoft.com/office/word/2010/wordprocessingGroup" xmlns:wpi="http://schemas.microsoft.com/office/word/2010/wordprocessingInk" xmlns:wne="http://schemas.microsoft.com/office/word/2006/wordml" xmlns:wps="http://schemas.microsoft.com/office/word/2010/wordprocessingShape" mc:Ignorable="w14 w15 wp14">
   <w:p>
     <w:pPr>
       <w:pStyle w:val="ac"/>
@@ -41993,7 +41166,7 @@
 </file>
 
 <file path=word/header2.xml><?xml version="1.0" encoding="utf-8"?>
-<w:hdr xmlns:wpc="http://schemas.microsoft.com/office/word/2010/wordprocessingCanvas" xmlns:mc="http://schemas.openxmlformats.org/markup-compatibility/2006" xmlns:o="urn:schemas-microsoft-com:office:office" xmlns:r="http://schemas.openxmlformats.org/officeDocument/2006/relationships" xmlns:m="http://schemas.openxmlformats.org/officeDocument/2006/math" xmlns:v="urn:schemas-microsoft-com:vml" xmlns:wp14="http://schemas.microsoft.com/office/word/2010/wordprocessingDrawing" xmlns:wp="http://schemas.openxmlformats.org/drawingml/2006/wordprocessingDrawing" xmlns:w10="urn:schemas-microsoft-com:office:word" xmlns:w="http://schemas.openxmlformats.org/wordprocessingml/2006/main" xmlns:w14="http://schemas.microsoft.com/office/word/2010/wordml" xmlns:wpg="http://schemas.microsoft.com/office/word/2010/wordprocessingGroup" xmlns:wpi="http://schemas.microsoft.com/office/word/2010/wordprocessingInk" xmlns:wne="http://schemas.microsoft.com/office/word/2006/wordml" xmlns:wps="http://schemas.microsoft.com/office/word/2010/wordprocessingShape" mc:Ignorable="w14 wp14">
+<w:hdr xmlns:wpc="http://schemas.microsoft.com/office/word/2010/wordprocessingCanvas" xmlns:mc="http://schemas.openxmlformats.org/markup-compatibility/2006" xmlns:o="urn:schemas-microsoft-com:office:office" xmlns:r="http://schemas.openxmlformats.org/officeDocument/2006/relationships" xmlns:m="http://schemas.openxmlformats.org/officeDocument/2006/math" xmlns:v="urn:schemas-microsoft-com:vml" xmlns:wp14="http://schemas.microsoft.com/office/word/2010/wordprocessingDrawing" xmlns:wp="http://schemas.openxmlformats.org/drawingml/2006/wordprocessingDrawing" xmlns:w10="urn:schemas-microsoft-com:office:word" xmlns:w="http://schemas.openxmlformats.org/wordprocessingml/2006/main" xmlns:w14="http://schemas.microsoft.com/office/word/2010/wordml" xmlns:w15="http://schemas.microsoft.com/office/word/2012/wordml" xmlns:wpg="http://schemas.microsoft.com/office/word/2010/wordprocessingGroup" xmlns:wpi="http://schemas.microsoft.com/office/word/2010/wordprocessingInk" xmlns:wne="http://schemas.microsoft.com/office/word/2006/wordml" xmlns:wps="http://schemas.microsoft.com/office/word/2010/wordprocessingShape" mc:Ignorable="w14 w15 wp14">
   <w:p>
     <w:pPr>
       <w:pStyle w:val="ac"/>
@@ -42003,7 +41176,7 @@
 </file>
 
 <file path=word/header3.xml><?xml version="1.0" encoding="utf-8"?>
-<w:hdr xmlns:wpc="http://schemas.microsoft.com/office/word/2010/wordprocessingCanvas" xmlns:mc="http://schemas.openxmlformats.org/markup-compatibility/2006" xmlns:o="urn:schemas-microsoft-com:office:office" xmlns:r="http://schemas.openxmlformats.org/officeDocument/2006/relationships" xmlns:m="http://schemas.openxmlformats.org/officeDocument/2006/math" xmlns:v="urn:schemas-microsoft-com:vml" xmlns:wp14="http://schemas.microsoft.com/office/word/2010/wordprocessingDrawing" xmlns:wp="http://schemas.openxmlformats.org/drawingml/2006/wordprocessingDrawing" xmlns:w10="urn:schemas-microsoft-com:office:word" xmlns:w="http://schemas.openxmlformats.org/wordprocessingml/2006/main" xmlns:w14="http://schemas.microsoft.com/office/word/2010/wordml" xmlns:wpg="http://schemas.microsoft.com/office/word/2010/wordprocessingGroup" xmlns:wpi="http://schemas.microsoft.com/office/word/2010/wordprocessingInk" xmlns:wne="http://schemas.microsoft.com/office/word/2006/wordml" xmlns:wps="http://schemas.microsoft.com/office/word/2010/wordprocessingShape" mc:Ignorable="w14 wp14">
+<w:hdr xmlns:wpc="http://schemas.microsoft.com/office/word/2010/wordprocessingCanvas" xmlns:mc="http://schemas.openxmlformats.org/markup-compatibility/2006" xmlns:o="urn:schemas-microsoft-com:office:office" xmlns:r="http://schemas.openxmlformats.org/officeDocument/2006/relationships" xmlns:m="http://schemas.openxmlformats.org/officeDocument/2006/math" xmlns:v="urn:schemas-microsoft-com:vml" xmlns:wp14="http://schemas.microsoft.com/office/word/2010/wordprocessingDrawing" xmlns:wp="http://schemas.openxmlformats.org/drawingml/2006/wordprocessingDrawing" xmlns:w10="urn:schemas-microsoft-com:office:word" xmlns:w="http://schemas.openxmlformats.org/wordprocessingml/2006/main" xmlns:w14="http://schemas.microsoft.com/office/word/2010/wordml" xmlns:w15="http://schemas.microsoft.com/office/word/2012/wordml" xmlns:wpg="http://schemas.microsoft.com/office/word/2010/wordprocessingGroup" xmlns:wpi="http://schemas.microsoft.com/office/word/2010/wordprocessingInk" xmlns:wne="http://schemas.microsoft.com/office/word/2006/wordml" xmlns:wps="http://schemas.microsoft.com/office/word/2010/wordprocessingShape" mc:Ignorable="w14 w15 wp14">
   <w:p>
     <w:pPr>
       <w:pStyle w:val="ac"/>
@@ -42013,7 +41186,7 @@
 </file>
 
 <file path=word/numbering.xml><?xml version="1.0" encoding="utf-8"?>
-<w:numbering xmlns:wpc="http://schemas.microsoft.com/office/word/2010/wordprocessingCanvas" xmlns:mc="http://schemas.openxmlformats.org/markup-compatibility/2006" xmlns:o="urn:schemas-microsoft-com:office:office" xmlns:r="http://schemas.openxmlformats.org/officeDocument/2006/relationships" xmlns:m="http://schemas.openxmlformats.org/officeDocument/2006/math" xmlns:v="urn:schemas-microsoft-com:vml" xmlns:wp14="http://schemas.microsoft.com/office/word/2010/wordprocessingDrawing" xmlns:wp="http://schemas.openxmlformats.org/drawingml/2006/wordprocessingDrawing" xmlns:w10="urn:schemas-microsoft-com:office:word" xmlns:w="http://schemas.openxmlformats.org/wordprocessingml/2006/main" xmlns:w14="http://schemas.microsoft.com/office/word/2010/wordml" xmlns:wpg="http://schemas.microsoft.com/office/word/2010/wordprocessingGroup" xmlns:wpi="http://schemas.microsoft.com/office/word/2010/wordprocessingInk" xmlns:wne="http://schemas.microsoft.com/office/word/2006/wordml" xmlns:wps="http://schemas.microsoft.com/office/word/2010/wordprocessingShape" mc:Ignorable="w14 wp14">
+<w:numbering xmlns:wpc="http://schemas.microsoft.com/office/word/2010/wordprocessingCanvas" xmlns:mc="http://schemas.openxmlformats.org/markup-compatibility/2006" xmlns:o="urn:schemas-microsoft-com:office:office" xmlns:r="http://schemas.openxmlformats.org/officeDocument/2006/relationships" xmlns:m="http://schemas.openxmlformats.org/officeDocument/2006/math" xmlns:v="urn:schemas-microsoft-com:vml" xmlns:wp14="http://schemas.microsoft.com/office/word/2010/wordprocessingDrawing" xmlns:wp="http://schemas.openxmlformats.org/drawingml/2006/wordprocessingDrawing" xmlns:w10="urn:schemas-microsoft-com:office:word" xmlns:w="http://schemas.openxmlformats.org/wordprocessingml/2006/main" xmlns:w14="http://schemas.microsoft.com/office/word/2010/wordml" xmlns:w15="http://schemas.microsoft.com/office/word/2012/wordml" xmlns:wpg="http://schemas.microsoft.com/office/word/2010/wordprocessingGroup" xmlns:wpi="http://schemas.microsoft.com/office/word/2010/wordprocessingInk" xmlns:wne="http://schemas.microsoft.com/office/word/2006/wordml" xmlns:wps="http://schemas.microsoft.com/office/word/2010/wordprocessingShape" mc:Ignorable="w14 w15 wp14">
   <w:abstractNum w:abstractNumId="0">
     <w:nsid w:val="0600635B"/>
     <w:multiLevelType w:val="hybridMultilevel"/>
@@ -42819,7 +41992,7 @@
 </file>
 
 <file path=word/styles.xml><?xml version="1.0" encoding="utf-8"?>
-<w:styles xmlns:mc="http://schemas.openxmlformats.org/markup-compatibility/2006" xmlns:r="http://schemas.openxmlformats.org/officeDocument/2006/relationships" xmlns:w="http://schemas.openxmlformats.org/wordprocessingml/2006/main" xmlns:w14="http://schemas.microsoft.com/office/word/2010/wordml" mc:Ignorable="w14">
+<w:styles xmlns:mc="http://schemas.openxmlformats.org/markup-compatibility/2006" xmlns:r="http://schemas.openxmlformats.org/officeDocument/2006/relationships" xmlns:w="http://schemas.openxmlformats.org/wordprocessingml/2006/main" xmlns:w14="http://schemas.microsoft.com/office/word/2010/wordml" xmlns:w15="http://schemas.microsoft.com/office/word/2012/wordml" mc:Ignorable="w14 w15">
   <w:docDefaults>
     <w:rPrDefault>
       <w:rPr>
@@ -42835,736 +42008,378 @@
       </w:pPr>
     </w:pPrDefault>
   </w:docDefaults>
-  <w:latentStyles w:defLockedState="0" w:defUIPriority="99" w:defSemiHidden="1" w:defUnhideWhenUsed="1" w:defQFormat="0" w:count="267">
-    <w:lsdException w:name="Normal" w:semiHidden="0" w:uiPriority="0" w:unhideWhenUsed="0" w:qFormat="1"/>
-    <w:lsdException w:name="heading 1" w:semiHidden="0" w:uiPriority="9" w:unhideWhenUsed="0" w:qFormat="1"/>
-    <w:lsdException w:name="heading 2" w:uiPriority="9" w:qFormat="1"/>
-    <w:lsdException w:name="heading 3" w:uiPriority="9" w:qFormat="1"/>
-    <w:lsdException w:name="heading 4" w:uiPriority="9" w:qFormat="1"/>
-    <w:lsdException w:name="heading 5" w:uiPriority="9" w:qFormat="1"/>
-    <w:lsdException w:name="heading 6" w:uiPriority="9" w:qFormat="1"/>
-    <w:lsdException w:name="heading 7" w:uiPriority="9" w:qFormat="1"/>
-    <w:lsdException w:name="heading 8" w:uiPriority="9" w:qFormat="1"/>
-    <w:lsdException w:name="heading 9" w:uiPriority="9" w:qFormat="1"/>
-    <w:lsdException w:name="toc 1" w:uiPriority="39"/>
-    <w:lsdException w:name="toc 2" w:uiPriority="39"/>
-    <w:lsdException w:name="toc 3" w:uiPriority="39"/>
-    <w:lsdException w:name="toc 4" w:uiPriority="39"/>
-    <w:lsdException w:name="toc 5" w:uiPriority="39"/>
-    <w:lsdException w:name="toc 6" w:uiPriority="39"/>
-    <w:lsdException w:name="toc 7" w:uiPriority="39"/>
-    <w:lsdException w:name="toc 8" w:uiPriority="39"/>
-    <w:lsdException w:name="toc 9" w:uiPriority="39"/>
-    <w:lsdException w:name="caption" w:uiPriority="35" w:qFormat="1"/>
-    <w:lsdException w:name="Title" w:semiHidden="0" w:uiPriority="10" w:unhideWhenUsed="0" w:qFormat="1"/>
-    <w:lsdException w:name="Default Paragraph Font" w:uiPriority="1"/>
-    <w:lsdException w:name="Subtitle" w:semiHidden="0" w:uiPriority="11" w:unhideWhenUsed="0" w:qFormat="1"/>
-    <w:lsdException w:name="Strong" w:semiHidden="0" w:uiPriority="22" w:unhideWhenUsed="0" w:qFormat="1"/>
-    <w:lsdException w:name="Emphasis" w:semiHidden="0" w:uiPriority="20" w:unhideWhenUsed="0" w:qFormat="1"/>
-    <w:lsdException w:name="Table Grid" w:semiHidden="0" w:uiPriority="59" w:unhideWhenUsed="0"/>
-    <w:lsdException w:name="Placeholder Text" w:unhideWhenUsed="0"/>
-    <w:lsdException w:name="No Spacing" w:semiHidden="0" w:uiPriority="1" w:unhideWhenUsed="0" w:qFormat="1"/>
-    <w:lsdException w:name="Light Shading" w:semiHidden="0" w:uiPriority="60" w:unhideWhenUsed="0"/>
-    <w:lsdException w:name="Light List" w:semiHidden="0" w:uiPriority="61" w:unhideWhenUsed="0"/>
-    <w:lsdException w:name="Light Grid" w:semiHidden="0" w:uiPriority="62" w:unhideWhenUsed="0"/>
-    <w:lsdException w:name="Medium Shading 1" w:semiHidden="0" w:uiPriority="63" w:unhideWhenUsed="0"/>
-    <w:lsdException w:name="Medium Shading 2" w:semiHidden="0" w:uiPriority="64" w:unhideWhenUsed="0"/>
-    <w:lsdException w:name="Medium List 1" w:semiHidden="0" w:uiPriority="65" w:unhideWhenUsed="0"/>
-    <w:lsdException w:name="Medium List 2" w:semiHidden="0" w:uiPriority="66" w:unhideWhenUsed="0"/>
-    <w:lsdException w:name="Medium Grid 1" w:semiHidden="0" w:uiPriority="67" w:unhideWhenUsed="0"/>
-    <w:lsdException w:name="Medium Grid 2" w:semiHidden="0" w:uiPriority="68" w:unhideWhenUsed="0"/>
-    <w:lsdException w:name="Medium Grid 3" w:semiHidden="0" w:uiPriority="69" w:unhideWhenUsed="0"/>
-    <w:lsdException w:name="Dark List" w:semiHidden="0" w:uiPriority="70" w:unhideWhenUsed="0"/>
-    <w:lsdException w:name="Colorful Shading" w:semiHidden="0" w:uiPriority="71" w:unhideWhenUsed="0"/>
-    <w:lsdException w:name="Colorful List" w:semiHidden="0" w:uiPriority="72" w:unhideWhenUsed="0"/>
-    <w:lsdException w:name="Colorful Grid" w:semiHidden="0" w:uiPriority="73" w:unhideWhenUsed="0"/>
-    <w:lsdException w:name="Light Shading Accent 1" w:semiHidden="0" w:uiPriority="60" w:unhideWhenUsed="0"/>
-    <w:lsdException w:name="Light List Accent 1" w:semiHidden="0" w:uiPriority="61" w:unhideWhenUsed="0"/>
-    <w:lsdException w:name="Light Grid Accent 1" w:semiHidden="0" w:uiPriority="62" w:unhideWhenUsed="0"/>
-    <w:lsdException w:name="Medium Shading 1 Accent 1" w:semiHidden="0" w:uiPriority="63" w:unhideWhenUsed="0"/>
-    <w:lsdException w:name="Medium Shading 2 Accent 1" w:semiHidden="0" w:uiPriority="64" w:unhideWhenUsed="0"/>
-    <w:lsdException w:name="Medium List 1 Accent 1" w:semiHidden="0" w:uiPriority="65" w:unhideWhenUsed="0"/>
-    <w:lsdException w:name="Revision" w:unhideWhenUsed="0"/>
-    <w:lsdException w:name="List Paragraph" w:semiHidden="0" w:uiPriority="34" w:unhideWhenUsed="0" w:qFormat="1"/>
-    <w:lsdException w:name="Quote" w:semiHidden="0" w:uiPriority="29" w:unhideWhenUsed="0" w:qFormat="1"/>
-    <w:lsdException w:name="Intense Quote" w:semiHidden="0" w:uiPriority="30" w:unhideWhenUsed="0" w:qFormat="1"/>
-    <w:lsdException w:name="Medium List 2 Accent 1" w:semiHidden="0" w:uiPriority="66" w:unhideWhenUsed="0"/>
-    <w:lsdException w:name="Medium Grid 1 Accent 1" w:semiHidden="0" w:uiPriority="67" w:unhideWhenUsed="0"/>
-    <w:lsdException w:name="Medium Grid 2 Accent 1" w:semiHidden="0" w:uiPriority="68" w:unhideWhenUsed="0"/>
-    <w:lsdException w:name="Medium Grid 3 Accent 1" w:semiHidden="0" w:uiPriority="69" w:unhideWhenUsed="0"/>
-    <w:lsdException w:name="Dark List Accent 1" w:semiHidden="0" w:uiPriority="70" w:unhideWhenUsed="0"/>
-    <w:lsdException w:name="Colorful Shading Accent 1" w:semiHidden="0" w:uiPriority="71" w:unhideWhenUsed="0"/>
-    <w:lsdException w:name="Colorful List Accent 1" w:semiHidden="0" w:uiPriority="72" w:unhideWhenUsed="0"/>
-    <w:lsdException w:name="Colorful Grid Accent 1" w:semiHidden="0" w:uiPriority="73" w:unhideWhenUsed="0"/>
-    <w:lsdException w:name="Light Shading Accent 2" w:semiHidden="0" w:uiPriority="60" w:unhideWhenUsed="0"/>
-    <w:lsdException w:name="Light List Accent 2" w:semiHidden="0" w:uiPriority="61" w:unhideWhenUsed="0"/>
-    <w:lsdException w:name="Light Grid Accent 2" w:semiHidden="0" w:uiPriority="62" w:unhideWhenUsed="0"/>
-    <w:lsdException w:name="Medium Shading 1 Accent 2" w:semiHidden="0" w:uiPriority="63" w:unhideWhenUsed="0"/>
-    <w:lsdException w:name="Medium Shading 2 Accent 2" w:semiHidden="0" w:uiPriority="64" w:unhideWhenUsed="0"/>
-    <w:lsdException w:name="Medium List 1 Accent 2" w:semiHidden="0" w:uiPriority="65" w:unhideWhenUsed="0"/>
-    <w:lsdException w:name="Medium List 2 Accent 2" w:semiHidden="0" w:uiPriority="66" w:unhideWhenUsed="0"/>
-    <w:lsdException w:name="Medium Grid 1 Accent 2" w:semiHidden="0" w:uiPriority="67" w:unhideWhenUsed="0"/>
-    <w:lsdException w:name="Medium Grid 2 Accent 2" w:semiHidden="0" w:uiPriority="68" w:unhideWhenUsed="0"/>
-    <w:lsdException w:name="Medium Grid 3 Accent 2" w:semiHidden="0" w:uiPriority="69" w:unhideWhenUsed="0"/>
-    <w:lsdException w:name="Dark List Accent 2" w:semiHidden="0" w:uiPriority="70" w:unhideWhenUsed="0"/>
-    <w:lsdException w:name="Colorful Shading Accent 2" w:semiHidden="0" w:uiPriority="71" w:unhideWhenUsed="0"/>
-    <w:lsdException w:name="Colorful List Accent 2" w:semiHidden="0" w:uiPriority="72" w:unhideWhenUsed="0"/>
-    <w:lsdException w:name="Colorful Grid Accent 2" w:semiHidden="0" w:uiPriority="73" w:unhideWhenUsed="0"/>
-    <w:lsdException w:name="Light Shading Accent 3" w:semiHidden="0" w:uiPriority="60" w:unhideWhenUsed="0"/>
-    <w:lsdException w:name="Light List Accent 3" w:semiHidden="0" w:uiPriority="61" w:unhideWhenUsed="0"/>
-    <w:lsdException w:name="Light Grid Accent 3" w:semiHidden="0" w:uiPriority="62" w:unhideWhenUsed="0"/>
-    <w:lsdException w:name="Medium Shading 1 Accent 3" w:semiHidden="0" w:uiPriority="63" w:unhideWhenUsed="0"/>
-    <w:lsdException w:name="Medium Shading 2 Accent 3" w:semiHidden="0" w:uiPriority="64" w:unhideWhenUsed="0"/>
-    <w:lsdException w:name="Medium List 1 Accent 3" w:semiHidden="0" w:uiPriority="65" w:unhideWhenUsed="0"/>
-    <w:lsdException w:name="Medium List 2 Accent 3" w:semiHidden="0" w:uiPriority="66" w:unhideWhenUsed="0"/>
-    <w:lsdException w:name="Medium Grid 1 Accent 3" w:semiHidden="0" w:uiPriority="67" w:unhideWhenUsed="0"/>
-    <w:lsdException w:name="Medium Grid 2 Accent 3" w:semiHidden="0" w:uiPriority="68" w:unhideWhenUsed="0"/>
-    <w:lsdException w:name="Medium Grid 3 Accent 3" w:semiHidden="0" w:uiPriority="69" w:unhideWhenUsed="0"/>
-    <w:lsdException w:name="Dark List Accent 3" w:semiHidden="0" w:uiPriority="70" w:unhideWhenUsed="0"/>
-    <w:lsdException w:name="Colorful Shading Accent 3" w:semiHidden="0" w:uiPriority="71" w:unhideWhenUsed="0"/>
-    <w:lsdException w:name="Colorful List Accent 3" w:semiHidden="0" w:uiPriority="72" w:unhideWhenUsed="0"/>
-    <w:lsdException w:name="Colorful Grid Accent 3" w:semiHidden="0" w:uiPriority="73" w:unhideWhenUsed="0"/>
-    <w:lsdException w:name="Light Shading Accent 4" w:semiHidden="0" w:uiPriority="60" w:unhideWhenUsed="0"/>
-    <w:lsdException w:name="Light List Accent 4" w:semiHidden="0" w:uiPriority="61" w:unhideWhenUsed="0"/>
-    <w:lsdException w:name="Light Grid Accent 4" w:semiHidden="0" w:uiPriority="62" w:unhideWhenUsed="0"/>
-    <w:lsdException w:name="Medium Shading 1 Accent 4" w:semiHidden="0" w:uiPriority="63" w:unhideWhenUsed="0"/>
-    <w:lsdException w:name="Medium Shading 2 Accent 4" w:semiHidden="0" w:uiPriority="64" w:unhideWhenUsed="0"/>
-    <w:lsdException w:name="Medium List 1 Accent 4" w:semiHidden="0" w:uiPriority="65" w:unhideWhenUsed="0"/>
-    <w:lsdException w:name="Medium List 2 Accent 4" w:semiHidden="0" w:uiPriority="66" w:unhideWhenUsed="0"/>
-    <w:lsdException w:name="Medium Grid 1 Accent 4" w:semiHidden="0" w:uiPriority="67" w:unhideWhenUsed="0"/>
-    <w:lsdException w:name="Medium Grid 2 Accent 4" w:semiHidden="0" w:uiPriority="68" w:unhideWhenUsed="0"/>
-    <w:lsdException w:name="Medium Grid 3 Accent 4" w:semiHidden="0" w:uiPriority="69" w:unhideWhenUsed="0"/>
-    <w:lsdException w:name="Dark List Accent 4" w:semiHidden="0" w:uiPriority="70" w:unhideWhenUsed="0"/>
-    <w:lsdException w:name="Colorful Shading Accent 4" w:semiHidden="0" w:uiPriority="71" w:unhideWhenUsed="0"/>
-    <w:lsdException w:name="Colorful List Accent 4" w:semiHidden="0" w:uiPriority="72" w:unhideWhenUsed="0"/>
-    <w:lsdException w:name="Colorful Grid Accent 4" w:semiHidden="0" w:uiPriority="73" w:unhideWhenUsed="0"/>
-    <w:lsdException w:name="Light Shading Accent 5" w:semiHidden="0" w:uiPriority="60" w:unhideWhenUsed="0"/>
-    <w:lsdException w:name="Light List Accent 5" w:semiHidden="0" w:uiPriority="61" w:unhideWhenUsed="0"/>
-    <w:lsdException w:name="Light Grid Accent 5" w:semiHidden="0" w:uiPriority="62" w:unhideWhenUsed="0"/>
-    <w:lsdException w:name="Medium Shading 1 Accent 5" w:semiHidden="0" w:uiPriority="63" w:unhideWhenUsed="0"/>
-    <w:lsdException w:name="Medium Shading 2 Accent 5" w:semiHidden="0" w:uiPriority="64" w:unhideWhenUsed="0"/>
-    <w:lsdException w:name="Medium List 1 Accent 5" w:semiHidden="0" w:uiPriority="65" w:unhideWhenUsed="0"/>
-    <w:lsdException w:name="Medium List 2 Accent 5" w:semiHidden="0" w:uiPriority="66" w:unhideWhenUsed="0"/>
-    <w:lsdException w:name="Medium Grid 1 Accent 5" w:semiHidden="0" w:uiPriority="67" w:unhideWhenUsed="0"/>
-    <w:lsdException w:name="Medium Grid 2 Accent 5" w:semiHidden="0" w:uiPriority="68" w:unhideWhenUsed="0"/>
-    <w:lsdException w:name="Medium Grid 3 Accent 5" w:semiHidden="0" w:uiPriority="69" w:unhideWhenUsed="0"/>
-    <w:lsdException w:name="Dark List Accent 5" w:semiHidden="0" w:uiPriority="70" w:unhideWhenUsed="0"/>
-    <w:lsdException w:name="Colorful Shading Accent 5" w:semiHidden="0" w:uiPriority="71" w:unhideWhenUsed="0"/>
-    <w:lsdException w:name="Colorful List Accent 5" w:semiHidden="0" w:uiPriority="72" w:unhideWhenUsed="0"/>
-    <w:lsdException w:name="Colorful Grid Accent 5" w:semiHidden="0" w:uiPriority="73" w:unhideWhenUsed="0"/>
-    <w:lsdException w:name="Light Shading Accent 6" w:semiHidden="0" w:uiPriority="60" w:unhideWhenUsed="0"/>
-    <w:lsdException w:name="Light List Accent 6" w:semiHidden="0" w:uiPriority="61" w:unhideWhenUsed="0"/>
-    <w:lsdException w:name="Light Grid Accent 6" w:semiHidden="0" w:uiPriority="62" w:unhideWhenUsed="0"/>
-    <w:lsdException w:name="Medium Shading 1 Accent 6" w:semiHidden="0" w:uiPriority="63" w:unhideWhenUsed="0"/>
-    <w:lsdException w:name="Medium Shading 2 Accent 6" w:semiHidden="0" w:uiPriority="64" w:unhideWhenUsed="0"/>
-    <w:lsdException w:name="Medium List 1 Accent 6" w:semiHidden="0" w:uiPriority="65" w:unhideWhenUsed="0"/>
-    <w:lsdException w:name="Medium List 2 Accent 6" w:semiHidden="0" w:uiPriority="66" w:unhideWhenUsed="0"/>
-    <w:lsdException w:name="Medium Grid 1 Accent 6" w:semiHidden="0" w:uiPriority="67" w:unhideWhenUsed="0"/>
-    <w:lsdException w:name="Medium Grid 2 Accent 6" w:semiHidden="0" w:uiPriority="68" w:unhideWhenUsed="0"/>
-    <w:lsdException w:name="Medium Grid 3 Accent 6" w:semiHidden="0" w:uiPriority="69" w:unhideWhenUsed="0"/>
-    <w:lsdException w:name="Dark List Accent 6" w:semiHidden="0" w:uiPriority="70" w:unhideWhenUsed="0"/>
-    <w:lsdException w:name="Colorful Shading Accent 6" w:semiHidden="0" w:uiPriority="71" w:unhideWhenUsed="0"/>
-    <w:lsdException w:name="Colorful List Accent 6" w:semiHidden="0" w:uiPriority="72" w:unhideWhenUsed="0"/>
-    <w:lsdException w:name="Colorful Grid Accent 6" w:semiHidden="0" w:uiPriority="73" w:unhideWhenUsed="0"/>
-    <w:lsdException w:name="Subtle Emphasis" w:semiHidden="0" w:uiPriority="19" w:unhideWhenUsed="0" w:qFormat="1"/>
-    <w:lsdException w:name="Intense Emphasis" w:semiHidden="0" w:uiPriority="21" w:unhideWhenUsed="0" w:qFormat="1"/>
-    <w:lsdException w:name="Subtle Reference" w:semiHidden="0" w:uiPriority="31" w:unhideWhenUsed="0" w:qFormat="1"/>
-    <w:lsdException w:name="Intense Reference" w:semiHidden="0" w:uiPriority="32" w:unhideWhenUsed="0" w:qFormat="1"/>
-    <w:lsdException w:name="Book Title" w:semiHidden="0" w:uiPriority="33" w:unhideWhenUsed="0" w:qFormat="1"/>
-    <w:lsdException w:name="Bibliography" w:uiPriority="37"/>
-    <w:lsdException w:name="TOC Heading" w:uiPriority="39" w:qFormat="1"/>
-  </w:latentStyles>
-  <w:style w:type="paragraph" w:default="1" w:styleId="a1">
-    <w:name w:val="Normal"/>
-    <w:qFormat/>
-    <w:rsid w:val="00CE291D"/>
-    <w:pPr>
-      <w:spacing w:after="0" w:line="240" w:lineRule="auto"/>
-      <w:ind w:firstLine="709"/>
-      <w:jc w:val="both"/>
-    </w:pPr>
-    <w:rPr>
-      <w:rFonts w:ascii="Times New Roman" w:eastAsia="Calibri" w:hAnsi="Times New Roman" w:cs="Times New Roman"/>
-      <w:sz w:val="24"/>
-      <w:szCs w:val="24"/>
-    </w:rPr>
-  </w:style>
-  <w:style w:type="character" w:default="1" w:styleId="a2">
-    <w:name w:val="Default Paragraph Font"/>
-    <w:uiPriority w:val="1"/>
-    <w:semiHidden/>
-    <w:unhideWhenUsed/>
-  </w:style>
-  <w:style w:type="table" w:default="1" w:styleId="a3">
-    <w:name w:val="Normal Table"/>
-    <w:uiPriority w:val="99"/>
-    <w:semiHidden/>
-    <w:unhideWhenUsed/>
-    <w:tblPr>
-      <w:tblInd w:w="0" w:type="dxa"/>
-      <w:tblCellMar>
-        <w:top w:w="0" w:type="dxa"/>
-        <w:left w:w="108" w:type="dxa"/>
-        <w:bottom w:w="0" w:type="dxa"/>
-        <w:right w:w="108" w:type="dxa"/>
-      </w:tblCellMar>
-    </w:tblPr>
-  </w:style>
-  <w:style w:type="numbering" w:default="1" w:styleId="a4">
-    <w:name w:val="No List"/>
-    <w:uiPriority w:val="99"/>
-    <w:semiHidden/>
-    <w:unhideWhenUsed/>
-  </w:style>
-  <w:style w:type="paragraph" w:styleId="a5">
-    <w:name w:val="Normal (Web)"/>
-    <w:basedOn w:val="a1"/>
-    <w:uiPriority w:val="99"/>
-    <w:semiHidden/>
-    <w:unhideWhenUsed/>
-    <w:rsid w:val="00752FC4"/>
-    <w:pPr>
-      <w:spacing w:before="120" w:after="120"/>
-      <w:ind w:firstLine="0"/>
-      <w:jc w:val="left"/>
-    </w:pPr>
-    <w:rPr>
-      <w:rFonts w:eastAsia="Times New Roman"/>
-      <w:lang w:eastAsia="ru-RU"/>
-    </w:rPr>
-  </w:style>
-  <w:style w:type="character" w:styleId="HTML">
-    <w:name w:val="HTML Cite"/>
-    <w:basedOn w:val="a2"/>
-    <w:uiPriority w:val="99"/>
-    <w:semiHidden/>
-    <w:unhideWhenUsed/>
-    <w:rsid w:val="00752FC4"/>
-    <w:rPr>
-      <w:i/>
-      <w:iCs/>
-    </w:rPr>
-  </w:style>
-  <w:style w:type="character" w:styleId="a6">
-    <w:name w:val="Strong"/>
-    <w:basedOn w:val="a2"/>
-    <w:uiPriority w:val="22"/>
-    <w:qFormat/>
-    <w:rsid w:val="00752FC4"/>
-    <w:rPr>
-      <w:b/>
-      <w:bCs/>
-    </w:rPr>
-  </w:style>
-  <w:style w:type="table" w:styleId="a7">
-    <w:name w:val="Table Grid"/>
-    <w:basedOn w:val="a3"/>
-    <w:uiPriority w:val="59"/>
-    <w:rsid w:val="00811EE0"/>
-    <w:pPr>
-      <w:spacing w:after="0" w:line="240" w:lineRule="auto"/>
-    </w:pPr>
-    <w:tblPr>
-      <w:tblInd w:w="0" w:type="dxa"/>
-      <w:tblBorders>
-        <w:top w:val="single" w:sz="4" w:space="0" w:color="auto"/>
-        <w:left w:val="single" w:sz="4" w:space="0" w:color="auto"/>
-        <w:bottom w:val="single" w:sz="4" w:space="0" w:color="auto"/>
-        <w:right w:val="single" w:sz="4" w:space="0" w:color="auto"/>
-        <w:insideH w:val="single" w:sz="4" w:space="0" w:color="auto"/>
-        <w:insideV w:val="single" w:sz="4" w:space="0" w:color="auto"/>
-      </w:tblBorders>
-      <w:tblCellMar>
-        <w:top w:w="0" w:type="dxa"/>
-        <w:left w:w="108" w:type="dxa"/>
-        <w:bottom w:w="0" w:type="dxa"/>
-        <w:right w:w="108" w:type="dxa"/>
-      </w:tblCellMar>
-    </w:tblPr>
-  </w:style>
-  <w:style w:type="paragraph" w:styleId="a">
-    <w:name w:val="List Paragraph"/>
-    <w:basedOn w:val="a1"/>
-    <w:uiPriority w:val="34"/>
-    <w:qFormat/>
-    <w:rsid w:val="007734AC"/>
-    <w:pPr>
-      <w:numPr>
-        <w:numId w:val="1"/>
-      </w:numPr>
-      <w:spacing w:after="40"/>
-    </w:pPr>
-    <w:rPr>
-      <w:rFonts w:ascii="SchoolBook" w:hAnsi="SchoolBook"/>
-      <w:iCs/>
-      <w:color w:val="000099"/>
-    </w:rPr>
-  </w:style>
-  <w:style w:type="character" w:customStyle="1" w:styleId="FontStyle106">
-    <w:name w:val="Font Style106"/>
-    <w:basedOn w:val="a2"/>
-    <w:uiPriority w:val="99"/>
-    <w:rsid w:val="00314688"/>
-    <w:rPr>
-      <w:rFonts w:ascii="Times New Roman" w:hAnsi="Times New Roman" w:cs="Times New Roman" w:hint="default"/>
-      <w:b/>
-      <w:bCs/>
-      <w:color w:val="000000"/>
-      <w:sz w:val="24"/>
-      <w:szCs w:val="24"/>
-    </w:rPr>
-  </w:style>
-  <w:style w:type="character" w:customStyle="1" w:styleId="FontStyle104">
-    <w:name w:val="Font Style104"/>
-    <w:basedOn w:val="a2"/>
-    <w:uiPriority w:val="99"/>
-    <w:rsid w:val="00314688"/>
-    <w:rPr>
-      <w:rFonts w:ascii="Times New Roman" w:hAnsi="Times New Roman" w:cs="Times New Roman" w:hint="default"/>
-      <w:b/>
-      <w:bCs/>
-      <w:i/>
-      <w:iCs/>
-      <w:color w:val="000000"/>
-      <w:sz w:val="24"/>
-      <w:szCs w:val="24"/>
-    </w:rPr>
-  </w:style>
-  <w:style w:type="character" w:customStyle="1" w:styleId="FontStyle108">
-    <w:name w:val="Font Style108"/>
-    <w:basedOn w:val="a2"/>
-    <w:uiPriority w:val="99"/>
-    <w:rsid w:val="00314688"/>
-    <w:rPr>
-      <w:rFonts w:ascii="Times New Roman" w:hAnsi="Times New Roman" w:cs="Times New Roman" w:hint="default"/>
-      <w:b/>
-      <w:bCs/>
-      <w:i/>
-      <w:iCs/>
-      <w:smallCaps/>
-      <w:color w:val="000000"/>
-      <w:spacing w:val="10"/>
-      <w:sz w:val="20"/>
-      <w:szCs w:val="20"/>
-    </w:rPr>
-  </w:style>
-  <w:style w:type="character" w:customStyle="1" w:styleId="FontStyle109">
-    <w:name w:val="Font Style109"/>
-    <w:basedOn w:val="a2"/>
-    <w:uiPriority w:val="99"/>
-    <w:rsid w:val="007351D1"/>
-    <w:rPr>
-      <w:rFonts w:ascii="Times New Roman" w:hAnsi="Times New Roman" w:cs="Times New Roman" w:hint="default"/>
-      <w:b/>
-      <w:bCs/>
-      <w:color w:val="000000"/>
-      <w:sz w:val="20"/>
-      <w:szCs w:val="20"/>
-    </w:rPr>
-  </w:style>
-  <w:style w:type="character" w:customStyle="1" w:styleId="FontStyle107">
-    <w:name w:val="Font Style107"/>
-    <w:basedOn w:val="a2"/>
-    <w:uiPriority w:val="99"/>
-    <w:rsid w:val="007B7C33"/>
-    <w:rPr>
-      <w:rFonts w:ascii="Times New Roman" w:hAnsi="Times New Roman" w:cs="Times New Roman" w:hint="default"/>
-      <w:color w:val="000000"/>
-      <w:sz w:val="16"/>
-      <w:szCs w:val="16"/>
-    </w:rPr>
-  </w:style>
-  <w:style w:type="paragraph" w:customStyle="1" w:styleId="a0">
-    <w:name w:val="ААА"/>
-    <w:basedOn w:val="a"/>
-    <w:qFormat/>
-    <w:rsid w:val="00952086"/>
-    <w:pPr>
-      <w:numPr>
-        <w:numId w:val="5"/>
-      </w:numPr>
-      <w:spacing w:line="276" w:lineRule="auto"/>
-      <w:ind w:left="992" w:hanging="425"/>
-      <w:jc w:val="left"/>
-    </w:pPr>
-    <w:rPr>
-      <w:rFonts w:eastAsiaTheme="minorHAnsi" w:cs="SchoolBook"/>
-      <w:color w:val="0000A0"/>
-    </w:rPr>
-  </w:style>
-  <w:style w:type="character" w:customStyle="1" w:styleId="FontStyle111">
-    <w:name w:val="Font Style111"/>
-    <w:basedOn w:val="a2"/>
-    <w:uiPriority w:val="99"/>
-    <w:rsid w:val="003B0DFD"/>
-    <w:rPr>
-      <w:rFonts w:ascii="Times New Roman" w:hAnsi="Times New Roman" w:cs="Times New Roman" w:hint="default"/>
-      <w:b/>
-      <w:bCs/>
-      <w:color w:val="000000"/>
-      <w:spacing w:val="-10"/>
-      <w:sz w:val="26"/>
-      <w:szCs w:val="26"/>
-    </w:rPr>
-  </w:style>
-  <w:style w:type="character" w:customStyle="1" w:styleId="FontStyle112">
-    <w:name w:val="Font Style112"/>
-    <w:basedOn w:val="a2"/>
-    <w:uiPriority w:val="99"/>
-    <w:rsid w:val="00683C29"/>
-    <w:rPr>
-      <w:rFonts w:ascii="Times New Roman" w:hAnsi="Times New Roman" w:cs="Times New Roman" w:hint="default"/>
-      <w:b/>
-      <w:bCs/>
-      <w:smallCaps/>
-      <w:color w:val="000000"/>
-      <w:sz w:val="20"/>
-      <w:szCs w:val="20"/>
-    </w:rPr>
-  </w:style>
-  <w:style w:type="character" w:customStyle="1" w:styleId="FontStyle110">
-    <w:name w:val="Font Style110"/>
-    <w:basedOn w:val="a2"/>
-    <w:uiPriority w:val="99"/>
-    <w:rsid w:val="007F0D79"/>
-    <w:rPr>
-      <w:rFonts w:ascii="Times New Roman" w:hAnsi="Times New Roman" w:cs="Times New Roman"/>
-      <w:b/>
-      <w:bCs/>
-      <w:i/>
-      <w:iCs/>
-      <w:color w:val="000000"/>
-      <w:sz w:val="22"/>
-      <w:szCs w:val="22"/>
-    </w:rPr>
-  </w:style>
-  <w:style w:type="paragraph" w:customStyle="1" w:styleId="Style6">
-    <w:name w:val="Style6"/>
-    <w:basedOn w:val="a1"/>
-    <w:uiPriority w:val="99"/>
-    <w:rsid w:val="00737C0F"/>
-    <w:pPr>
-      <w:autoSpaceDE w:val="0"/>
-      <w:autoSpaceDN w:val="0"/>
-      <w:adjustRightInd w:val="0"/>
-      <w:spacing w:before="100" w:after="100" w:line="288" w:lineRule="auto"/>
-      <w:textAlignment w:val="center"/>
-    </w:pPr>
-    <w:rPr>
-      <w:rFonts w:ascii="Calibri" w:eastAsia="Times New Roman" w:hAnsi="Calibri" w:cs="Calibri"/>
-      <w:color w:val="000000"/>
-      <w:sz w:val="22"/>
-      <w:szCs w:val="22"/>
-      <w:lang w:eastAsia="ru-RU"/>
-    </w:rPr>
-  </w:style>
-  <w:style w:type="character" w:customStyle="1" w:styleId="a8">
-    <w:name w:val="космические коды"/>
-    <w:uiPriority w:val="99"/>
-    <w:rsid w:val="00F528A8"/>
-    <w:rPr>
-      <w:rFonts w:ascii="SchoolBook" w:hAnsi="SchoolBook" w:cs="SchoolBook"/>
-      <w:b/>
-      <w:bCs/>
-      <w:color w:val="0F0082"/>
-      <w:sz w:val="20"/>
-      <w:szCs w:val="20"/>
-    </w:rPr>
-  </w:style>
-  <w:style w:type="character" w:customStyle="1" w:styleId="FontStyle129">
-    <w:name w:val="Font Style129"/>
-    <w:basedOn w:val="a2"/>
-    <w:uiPriority w:val="99"/>
-    <w:rsid w:val="00134800"/>
-    <w:rPr>
-      <w:rFonts w:ascii="Times New Roman" w:hAnsi="Times New Roman" w:cs="Times New Roman"/>
-      <w:b/>
-      <w:bCs/>
-      <w:smallCaps/>
-      <w:color w:val="000000"/>
-      <w:sz w:val="24"/>
-      <w:szCs w:val="24"/>
-    </w:rPr>
-  </w:style>
-  <w:style w:type="paragraph" w:customStyle="1" w:styleId="000">
-    <w:name w:val="000"/>
-    <w:basedOn w:val="a1"/>
-    <w:qFormat/>
-    <w:rsid w:val="00134800"/>
-    <w:pPr>
-      <w:spacing w:before="120" w:after="120"/>
-      <w:ind w:left="567" w:hanging="567"/>
-    </w:pPr>
-    <w:rPr>
-      <w:rFonts w:ascii="SchoolBook" w:hAnsi="SchoolBook"/>
-      <w:b/>
-      <w:iCs/>
-      <w:color w:val="7030A0"/>
-      <w:sz w:val="28"/>
-    </w:rPr>
-  </w:style>
-  <w:style w:type="character" w:customStyle="1" w:styleId="FontStyle103">
-    <w:name w:val="Font Style103"/>
-    <w:basedOn w:val="a2"/>
-    <w:uiPriority w:val="99"/>
-    <w:rsid w:val="00482383"/>
-    <w:rPr>
-      <w:rFonts w:ascii="Times New Roman" w:hAnsi="Times New Roman" w:cs="Times New Roman"/>
-      <w:b/>
-      <w:bCs/>
-      <w:smallCaps/>
-      <w:color w:val="000000"/>
-      <w:sz w:val="20"/>
-      <w:szCs w:val="20"/>
-    </w:rPr>
-  </w:style>
-  <w:style w:type="character" w:styleId="a9">
-    <w:name w:val="Placeholder Text"/>
-    <w:basedOn w:val="a2"/>
-    <w:uiPriority w:val="99"/>
-    <w:semiHidden/>
-    <w:rsid w:val="00515894"/>
-    <w:rPr>
-      <w:color w:val="808080"/>
-    </w:rPr>
-  </w:style>
-  <w:style w:type="paragraph" w:styleId="aa">
-    <w:name w:val="Balloon Text"/>
-    <w:basedOn w:val="a1"/>
-    <w:link w:val="ab"/>
-    <w:uiPriority w:val="99"/>
-    <w:semiHidden/>
-    <w:unhideWhenUsed/>
-    <w:rsid w:val="00515894"/>
-    <w:rPr>
-      <w:rFonts w:ascii="Tahoma" w:hAnsi="Tahoma" w:cs="Tahoma"/>
-      <w:sz w:val="16"/>
-      <w:szCs w:val="16"/>
-    </w:rPr>
-  </w:style>
-  <w:style w:type="character" w:customStyle="1" w:styleId="ab">
-    <w:name w:val="Текст выноски Знак"/>
-    <w:basedOn w:val="a2"/>
-    <w:link w:val="aa"/>
-    <w:uiPriority w:val="99"/>
-    <w:semiHidden/>
-    <w:rsid w:val="00515894"/>
-    <w:rPr>
-      <w:rFonts w:ascii="Tahoma" w:eastAsia="Calibri" w:hAnsi="Tahoma" w:cs="Tahoma"/>
-      <w:sz w:val="16"/>
-      <w:szCs w:val="16"/>
-    </w:rPr>
-  </w:style>
-  <w:style w:type="paragraph" w:styleId="ac">
-    <w:name w:val="header"/>
-    <w:basedOn w:val="a1"/>
-    <w:link w:val="ad"/>
-    <w:uiPriority w:val="99"/>
-    <w:unhideWhenUsed/>
-    <w:rsid w:val="001652D7"/>
-    <w:pPr>
-      <w:tabs>
-        <w:tab w:val="center" w:pos="4677"/>
-        <w:tab w:val="right" w:pos="9355"/>
-      </w:tabs>
-    </w:pPr>
-  </w:style>
-  <w:style w:type="character" w:customStyle="1" w:styleId="ad">
-    <w:name w:val="Верхний колонтитул Знак"/>
-    <w:basedOn w:val="a2"/>
-    <w:link w:val="ac"/>
-    <w:uiPriority w:val="99"/>
-    <w:rsid w:val="001652D7"/>
-    <w:rPr>
-      <w:rFonts w:ascii="Times New Roman" w:eastAsia="Calibri" w:hAnsi="Times New Roman" w:cs="Times New Roman"/>
-      <w:sz w:val="24"/>
-      <w:szCs w:val="24"/>
-    </w:rPr>
-  </w:style>
-  <w:style w:type="paragraph" w:styleId="ae">
-    <w:name w:val="footer"/>
-    <w:basedOn w:val="a1"/>
-    <w:link w:val="af"/>
-    <w:uiPriority w:val="99"/>
-    <w:unhideWhenUsed/>
-    <w:rsid w:val="001652D7"/>
-    <w:pPr>
-      <w:tabs>
-        <w:tab w:val="center" w:pos="4677"/>
-        <w:tab w:val="right" w:pos="9355"/>
-      </w:tabs>
-    </w:pPr>
-  </w:style>
-  <w:style w:type="character" w:customStyle="1" w:styleId="af">
-    <w:name w:val="Нижний колонтитул Знак"/>
-    <w:basedOn w:val="a2"/>
-    <w:link w:val="ae"/>
-    <w:uiPriority w:val="99"/>
-    <w:rsid w:val="001652D7"/>
-    <w:rPr>
-      <w:rFonts w:ascii="Times New Roman" w:eastAsia="Calibri" w:hAnsi="Times New Roman" w:cs="Times New Roman"/>
-      <w:sz w:val="24"/>
-      <w:szCs w:val="24"/>
-    </w:rPr>
-  </w:style>
-</w:styles>
-</file>
-
-<file path=word/stylesWithEffects.xml><?xml version="1.0" encoding="utf-8"?>
-<w:styles xmlns:wpc="http://schemas.microsoft.com/office/word/2010/wordprocessingCanvas" xmlns:mc="http://schemas.openxmlformats.org/markup-compatibility/2006" xmlns:o="urn:schemas-microsoft-com:office:office" xmlns:r="http://schemas.openxmlformats.org/officeDocument/2006/relationships" xmlns:m="http://schemas.openxmlformats.org/officeDocument/2006/math" xmlns:v="urn:schemas-microsoft-com:vml" xmlns:wp14="http://schemas.microsoft.com/office/word/2010/wordprocessingDrawing" xmlns:wp="http://schemas.openxmlformats.org/drawingml/2006/wordprocessingDrawing" xmlns:w10="urn:schemas-microsoft-com:office:word" xmlns:w="http://schemas.openxmlformats.org/wordprocessingml/2006/main" xmlns:w14="http://schemas.microsoft.com/office/word/2010/wordml" xmlns:wpg="http://schemas.microsoft.com/office/word/2010/wordprocessingGroup" xmlns:wpi="http://schemas.microsoft.com/office/word/2010/wordprocessingInk" xmlns:wne="http://schemas.microsoft.com/office/word/2006/wordml" xmlns:wps="http://schemas.microsoft.com/office/word/2010/wordprocessingShape" mc:Ignorable="w14 wp14">
-  <w:docDefaults>
-    <w:rPrDefault>
-      <w:rPr>
-        <w:rFonts w:asciiTheme="minorHAnsi" w:eastAsiaTheme="minorHAnsi" w:hAnsiTheme="minorHAnsi" w:cstheme="minorBidi"/>
-        <w:sz w:val="22"/>
-        <w:szCs w:val="22"/>
-        <w:lang w:val="ru-RU" w:eastAsia="en-US" w:bidi="ar-SA"/>
-      </w:rPr>
-    </w:rPrDefault>
-    <w:pPrDefault>
-      <w:pPr>
-        <w:spacing w:after="200" w:line="276" w:lineRule="auto"/>
-      </w:pPr>
-    </w:pPrDefault>
-  </w:docDefaults>
-  <w:latentStyles w:defLockedState="0" w:defUIPriority="99" w:defSemiHidden="1" w:defUnhideWhenUsed="1" w:defQFormat="0" w:count="267">
-    <w:lsdException w:name="Normal" w:semiHidden="0" w:uiPriority="0" w:unhideWhenUsed="0" w:qFormat="1"/>
-    <w:lsdException w:name="heading 1" w:semiHidden="0" w:uiPriority="9" w:unhideWhenUsed="0" w:qFormat="1"/>
-    <w:lsdException w:name="heading 2" w:uiPriority="9" w:qFormat="1"/>
-    <w:lsdException w:name="heading 3" w:uiPriority="9" w:qFormat="1"/>
-    <w:lsdException w:name="heading 4" w:uiPriority="9" w:qFormat="1"/>
-    <w:lsdException w:name="heading 5" w:uiPriority="9" w:qFormat="1"/>
-    <w:lsdException w:name="heading 6" w:uiPriority="9" w:qFormat="1"/>
-    <w:lsdException w:name="heading 7" w:uiPriority="9" w:qFormat="1"/>
-    <w:lsdException w:name="heading 8" w:uiPriority="9" w:qFormat="1"/>
-    <w:lsdException w:name="heading 9" w:uiPriority="9" w:qFormat="1"/>
-    <w:lsdException w:name="toc 1" w:uiPriority="39"/>
-    <w:lsdException w:name="toc 2" w:uiPriority="39"/>
-    <w:lsdException w:name="toc 3" w:uiPriority="39"/>
-    <w:lsdException w:name="toc 4" w:uiPriority="39"/>
-    <w:lsdException w:name="toc 5" w:uiPriority="39"/>
-    <w:lsdException w:name="toc 6" w:uiPriority="39"/>
-    <w:lsdException w:name="toc 7" w:uiPriority="39"/>
-    <w:lsdException w:name="toc 8" w:uiPriority="39"/>
-    <w:lsdException w:name="toc 9" w:uiPriority="39"/>
-    <w:lsdException w:name="caption" w:uiPriority="35" w:qFormat="1"/>
-    <w:lsdException w:name="Title" w:semiHidden="0" w:uiPriority="10" w:unhideWhenUsed="0" w:qFormat="1"/>
-    <w:lsdException w:name="Default Paragraph Font" w:uiPriority="1"/>
-    <w:lsdException w:name="Subtitle" w:semiHidden="0" w:uiPriority="11" w:unhideWhenUsed="0" w:qFormat="1"/>
-    <w:lsdException w:name="Strong" w:semiHidden="0" w:uiPriority="22" w:unhideWhenUsed="0" w:qFormat="1"/>
-    <w:lsdException w:name="Emphasis" w:semiHidden="0" w:uiPriority="20" w:unhideWhenUsed="0" w:qFormat="1"/>
-    <w:lsdException w:name="Table Grid" w:semiHidden="0" w:uiPriority="59" w:unhideWhenUsed="0"/>
-    <w:lsdException w:name="Placeholder Text" w:unhideWhenUsed="0"/>
-    <w:lsdException w:name="No Spacing" w:semiHidden="0" w:uiPriority="1" w:unhideWhenUsed="0" w:qFormat="1"/>
-    <w:lsdException w:name="Light Shading" w:semiHidden="0" w:uiPriority="60" w:unhideWhenUsed="0"/>
-    <w:lsdException w:name="Light List" w:semiHidden="0" w:uiPriority="61" w:unhideWhenUsed="0"/>
-    <w:lsdException w:name="Light Grid" w:semiHidden="0" w:uiPriority="62" w:unhideWhenUsed="0"/>
-    <w:lsdException w:name="Medium Shading 1" w:semiHidden="0" w:uiPriority="63" w:unhideWhenUsed="0"/>
-    <w:lsdException w:name="Medium Shading 2" w:semiHidden="0" w:uiPriority="64" w:unhideWhenUsed="0"/>
-    <w:lsdException w:name="Medium List 1" w:semiHidden="0" w:uiPriority="65" w:unhideWhenUsed="0"/>
-    <w:lsdException w:name="Medium List 2" w:semiHidden="0" w:uiPriority="66" w:unhideWhenUsed="0"/>
-    <w:lsdException w:name="Medium Grid 1" w:semiHidden="0" w:uiPriority="67" w:unhideWhenUsed="0"/>
-    <w:lsdException w:name="Medium Grid 2" w:semiHidden="0" w:uiPriority="68" w:unhideWhenUsed="0"/>
-    <w:lsdException w:name="Medium Grid 3" w:semiHidden="0" w:uiPriority="69" w:unhideWhenUsed="0"/>
-    <w:lsdException w:name="Dark List" w:semiHidden="0" w:uiPriority="70" w:unhideWhenUsed="0"/>
-    <w:lsdException w:name="Colorful Shading" w:semiHidden="0" w:uiPriority="71" w:unhideWhenUsed="0"/>
-    <w:lsdException w:name="Colorful List" w:semiHidden="0" w:uiPriority="72" w:unhideWhenUsed="0"/>
-    <w:lsdException w:name="Colorful Grid" w:semiHidden="0" w:uiPriority="73" w:unhideWhenUsed="0"/>
-    <w:lsdException w:name="Light Shading Accent 1" w:semiHidden="0" w:uiPriority="60" w:unhideWhenUsed="0"/>
-    <w:lsdException w:name="Light List Accent 1" w:semiHidden="0" w:uiPriority="61" w:unhideWhenUsed="0"/>
-    <w:lsdException w:name="Light Grid Accent 1" w:semiHidden="0" w:uiPriority="62" w:unhideWhenUsed="0"/>
-    <w:lsdException w:name="Medium Shading 1 Accent 1" w:semiHidden="0" w:uiPriority="63" w:unhideWhenUsed="0"/>
-    <w:lsdException w:name="Medium Shading 2 Accent 1" w:semiHidden="0" w:uiPriority="64" w:unhideWhenUsed="0"/>
-    <w:lsdException w:name="Medium List 1 Accent 1" w:semiHidden="0" w:uiPriority="65" w:unhideWhenUsed="0"/>
-    <w:lsdException w:name="Revision" w:unhideWhenUsed="0"/>
-    <w:lsdException w:name="List Paragraph" w:semiHidden="0" w:uiPriority="34" w:unhideWhenUsed="0" w:qFormat="1"/>
-    <w:lsdException w:name="Quote" w:semiHidden="0" w:uiPriority="29" w:unhideWhenUsed="0" w:qFormat="1"/>
-    <w:lsdException w:name="Intense Quote" w:semiHidden="0" w:uiPriority="30" w:unhideWhenUsed="0" w:qFormat="1"/>
-    <w:lsdException w:name="Medium List 2 Accent 1" w:semiHidden="0" w:uiPriority="66" w:unhideWhenUsed="0"/>
-    <w:lsdException w:name="Medium Grid 1 Accent 1" w:semiHidden="0" w:uiPriority="67" w:unhideWhenUsed="0"/>
-    <w:lsdException w:name="Medium Grid 2 Accent 1" w:semiHidden="0" w:uiPriority="68" w:unhideWhenUsed="0"/>
-    <w:lsdException w:name="Medium Grid 3 Accent 1" w:semiHidden="0" w:uiPriority="69" w:unhideWhenUsed="0"/>
-    <w:lsdException w:name="Dark List Accent 1" w:semiHidden="0" w:uiPriority="70" w:unhideWhenUsed="0"/>
-    <w:lsdException w:name="Colorful Shading Accent 1" w:semiHidden="0" w:uiPriority="71" w:unhideWhenUsed="0"/>
-    <w:lsdException w:name="Colorful List Accent 1" w:semiHidden="0" w:uiPriority="72" w:unhideWhenUsed="0"/>
-    <w:lsdException w:name="Colorful Grid Accent 1" w:semiHidden="0" w:uiPriority="73" w:unhideWhenUsed="0"/>
-    <w:lsdException w:name="Light Shading Accent 2" w:semiHidden="0" w:uiPriority="60" w:unhideWhenUsed="0"/>
-    <w:lsdException w:name="Light List Accent 2" w:semiHidden="0" w:uiPriority="61" w:unhideWhenUsed="0"/>
-    <w:lsdException w:name="Light Grid Accent 2" w:semiHidden="0" w:uiPriority="62" w:unhideWhenUsed="0"/>
-    <w:lsdException w:name="Medium Shading 1 Accent 2" w:semiHidden="0" w:uiPriority="63" w:unhideWhenUsed="0"/>
-    <w:lsdException w:name="Medium Shading 2 Accent 2" w:semiHidden="0" w:uiPriority="64" w:unhideWhenUsed="0"/>
-    <w:lsdException w:name="Medium List 1 Accent 2" w:semiHidden="0" w:uiPriority="65" w:unhideWhenUsed="0"/>
-    <w:lsdException w:name="Medium List 2 Accent 2" w:semiHidden="0" w:uiPriority="66" w:unhideWhenUsed="0"/>
-    <w:lsdException w:name="Medium Grid 1 Accent 2" w:semiHidden="0" w:uiPriority="67" w:unhideWhenUsed="0"/>
-    <w:lsdException w:name="Medium Grid 2 Accent 2" w:semiHidden="0" w:uiPriority="68" w:unhideWhenUsed="0"/>
-    <w:lsdException w:name="Medium Grid 3 Accent 2" w:semiHidden="0" w:uiPriority="69" w:unhideWhenUsed="0"/>
-    <w:lsdException w:name="Dark List Accent 2" w:semiHidden="0" w:uiPriority="70" w:unhideWhenUsed="0"/>
-    <w:lsdException w:name="Colorful Shading Accent 2" w:semiHidden="0" w:uiPriority="71" w:unhideWhenUsed="0"/>
-    <w:lsdException w:name="Colorful List Accent 2" w:semiHidden="0" w:uiPriority="72" w:unhideWhenUsed="0"/>
-    <w:lsdException w:name="Colorful Grid Accent 2" w:semiHidden="0" w:uiPriority="73" w:unhideWhenUsed="0"/>
-    <w:lsdException w:name="Light Shading Accent 3" w:semiHidden="0" w:uiPriority="60" w:unhideWhenUsed="0"/>
-    <w:lsdException w:name="Light List Accent 3" w:semiHidden="0" w:uiPriority="61" w:unhideWhenUsed="0"/>
-    <w:lsdException w:name="Light Grid Accent 3" w:semiHidden="0" w:uiPriority="62" w:unhideWhenUsed="0"/>
-    <w:lsdException w:name="Medium Shading 1 Accent 3" w:semiHidden="0" w:uiPriority="63" w:unhideWhenUsed="0"/>
-    <w:lsdException w:name="Medium Shading 2 Accent 3" w:semiHidden="0" w:uiPriority="64" w:unhideWhenUsed="0"/>
-    <w:lsdException w:name="Medium List 1 Accent 3" w:semiHidden="0" w:uiPriority="65" w:unhideWhenUsed="0"/>
-    <w:lsdException w:name="Medium List 2 Accent 3" w:semiHidden="0" w:uiPriority="66" w:unhideWhenUsed="0"/>
-    <w:lsdException w:name="Medium Grid 1 Accent 3" w:semiHidden="0" w:uiPriority="67" w:unhideWhenUsed="0"/>
-    <w:lsdException w:name="Medium Grid 2 Accent 3" w:semiHidden="0" w:uiPriority="68" w:unhideWhenUsed="0"/>
-    <w:lsdException w:name="Medium Grid 3 Accent 3" w:semiHidden="0" w:uiPriority="69" w:unhideWhenUsed="0"/>
-    <w:lsdException w:name="Dark List Accent 3" w:semiHidden="0" w:uiPriority="70" w:unhideWhenUsed="0"/>
-    <w:lsdException w:name="Colorful Shading Accent 3" w:semiHidden="0" w:uiPriority="71" w:unhideWhenUsed="0"/>
-    <w:lsdException w:name="Colorful List Accent 3" w:semiHidden="0" w:uiPriority="72" w:unhideWhenUsed="0"/>
-    <w:lsdException w:name="Colorful Grid Accent 3" w:semiHidden="0" w:uiPriority="73" w:unhideWhenUsed="0"/>
-    <w:lsdException w:name="Light Shading Accent 4" w:semiHidden="0" w:uiPriority="60" w:unhideWhenUsed="0"/>
-    <w:lsdException w:name="Light List Accent 4" w:semiHidden="0" w:uiPriority="61" w:unhideWhenUsed="0"/>
-    <w:lsdException w:name="Light Grid Accent 4" w:semiHidden="0" w:uiPriority="62" w:unhideWhenUsed="0"/>
-    <w:lsdException w:name="Medium Shading 1 Accent 4" w:semiHidden="0" w:uiPriority="63" w:unhideWhenUsed="0"/>
-    <w:lsdException w:name="Medium Shading 2 Accent 4" w:semiHidden="0" w:uiPriority="64" w:unhideWhenUsed="0"/>
-    <w:lsdException w:name="Medium List 1 Accent 4" w:semiHidden="0" w:uiPriority="65" w:unhideWhenUsed="0"/>
-    <w:lsdException w:name="Medium List 2 Accent 4" w:semiHidden="0" w:uiPriority="66" w:unhideWhenUsed="0"/>
-    <w:lsdException w:name="Medium Grid 1 Accent 4" w:semiHidden="0" w:uiPriority="67" w:unhideWhenUsed="0"/>
-    <w:lsdException w:name="Medium Grid 2 Accent 4" w:semiHidden="0" w:uiPriority="68" w:unhideWhenUsed="0"/>
-    <w:lsdException w:name="Medium Grid 3 Accent 4" w:semiHidden="0" w:uiPriority="69" w:unhideWhenUsed="0"/>
-    <w:lsdException w:name="Dark List Accent 4" w:semiHidden="0" w:uiPriority="70" w:unhideWhenUsed="0"/>
-    <w:lsdException w:name="Colorful Shading Accent 4" w:semiHidden="0" w:uiPriority="71" w:unhideWhenUsed="0"/>
-    <w:lsdException w:name="Colorful List Accent 4" w:semiHidden="0" w:uiPriority="72" w:unhideWhenUsed="0"/>
-    <w:lsdException w:name="Colorful Grid Accent 4" w:semiHidden="0" w:uiPriority="73" w:unhideWhenUsed="0"/>
-    <w:lsdException w:name="Light Shading Accent 5" w:semiHidden="0" w:uiPriority="60" w:unhideWhenUsed="0"/>
-    <w:lsdException w:name="Light List Accent 5" w:semiHidden="0" w:uiPriority="61" w:unhideWhenUsed="0"/>
-    <w:lsdException w:name="Light Grid Accent 5" w:semiHidden="0" w:uiPriority="62" w:unhideWhenUsed="0"/>
-    <w:lsdException w:name="Medium Shading 1 Accent 5" w:semiHidden="0" w:uiPriority="63" w:unhideWhenUsed="0"/>
-    <w:lsdException w:name="Medium Shading 2 Accent 5" w:semiHidden="0" w:uiPriority="64" w:unhideWhenUsed="0"/>
-    <w:lsdException w:name="Medium List 1 Accent 5" w:semiHidden="0" w:uiPriority="65" w:unhideWhenUsed="0"/>
-    <w:lsdException w:name="Medium List 2 Accent 5" w:semiHidden="0" w:uiPriority="66" w:unhideWhenUsed="0"/>
-    <w:lsdException w:name="Medium Grid 1 Accent 5" w:semiHidden="0" w:uiPriority="67" w:unhideWhenUsed="0"/>
-    <w:lsdException w:name="Medium Grid 2 Accent 5" w:semiHidden="0" w:uiPriority="68" w:unhideWhenUsed="0"/>
-    <w:lsdException w:name="Medium Grid 3 Accent 5" w:semiHidden="0" w:uiPriority="69" w:unhideWhenUsed="0"/>
-    <w:lsdException w:name="Dark List Accent 5" w:semiHidden="0" w:uiPriority="70" w:unhideWhenUsed="0"/>
-    <w:lsdException w:name="Colorful Shading Accent 5" w:semiHidden="0" w:uiPriority="71" w:unhideWhenUsed="0"/>
-    <w:lsdException w:name="Colorful List Accent 5" w:semiHidden="0" w:uiPriority="72" w:unhideWhenUsed="0"/>
-    <w:lsdException w:name="Colorful Grid Accent 5" w:semiHidden="0" w:uiPriority="73" w:unhideWhenUsed="0"/>
-    <w:lsdException w:name="Light Shading Accent 6" w:semiHidden="0" w:uiPriority="60" w:unhideWhenUsed="0"/>
-    <w:lsdException w:name="Light List Accent 6" w:semiHidden="0" w:uiPriority="61" w:unhideWhenUsed="0"/>
-    <w:lsdException w:name="Light Grid Accent 6" w:semiHidden="0" w:uiPriority="62" w:unhideWhenUsed="0"/>
-    <w:lsdException w:name="Medium Shading 1 Accent 6" w:semiHidden="0" w:uiPriority="63" w:unhideWhenUsed="0"/>
-    <w:lsdException w:name="Medium Shading 2 Accent 6" w:semiHidden="0" w:uiPriority="64" w:unhideWhenUsed="0"/>
-    <w:lsdException w:name="Medium List 1 Accent 6" w:semiHidden="0" w:uiPriority="65" w:unhideWhenUsed="0"/>
-    <w:lsdException w:name="Medium List 2 Accent 6" w:semiHidden="0" w:uiPriority="66" w:unhideWhenUsed="0"/>
-    <w:lsdException w:name="Medium Grid 1 Accent 6" w:semiHidden="0" w:uiPriority="67" w:unhideWhenUsed="0"/>
-    <w:lsdException w:name="Medium Grid 2 Accent 6" w:semiHidden="0" w:uiPriority="68" w:unhideWhenUsed="0"/>
-    <w:lsdException w:name="Medium Grid 3 Accent 6" w:semiHidden="0" w:uiPriority="69" w:unhideWhenUsed="0"/>
-    <w:lsdException w:name="Dark List Accent 6" w:semiHidden="0" w:uiPriority="70" w:unhideWhenUsed="0"/>
-    <w:lsdException w:name="Colorful Shading Accent 6" w:semiHidden="0" w:uiPriority="71" w:unhideWhenUsed="0"/>
-    <w:lsdException w:name="Colorful List Accent 6" w:semiHidden="0" w:uiPriority="72" w:unhideWhenUsed="0"/>
-    <w:lsdException w:name="Colorful Grid Accent 6" w:semiHidden="0" w:uiPriority="73" w:unhideWhenUsed="0"/>
-    <w:lsdException w:name="Subtle Emphasis" w:semiHidden="0" w:uiPriority="19" w:unhideWhenUsed="0" w:qFormat="1"/>
-    <w:lsdException w:name="Intense Emphasis" w:semiHidden="0" w:uiPriority="21" w:unhideWhenUsed="0" w:qFormat="1"/>
-    <w:lsdException w:name="Subtle Reference" w:semiHidden="0" w:uiPriority="31" w:unhideWhenUsed="0" w:qFormat="1"/>
-    <w:lsdException w:name="Intense Reference" w:semiHidden="0" w:uiPriority="32" w:unhideWhenUsed="0" w:qFormat="1"/>
-    <w:lsdException w:name="Book Title" w:semiHidden="0" w:uiPriority="33" w:unhideWhenUsed="0" w:qFormat="1"/>
-    <w:lsdException w:name="Bibliography" w:uiPriority="37"/>
-    <w:lsdException w:name="TOC Heading" w:uiPriority="39" w:qFormat="1"/>
+  <w:latentStyles w:defLockedState="0" w:defUIPriority="99" w:defSemiHidden="0" w:defUnhideWhenUsed="0" w:defQFormat="0" w:count="371">
+    <w:lsdException w:name="Normal" w:uiPriority="0" w:qFormat="1"/>
+    <w:lsdException w:name="heading 1" w:uiPriority="9" w:qFormat="1"/>
+    <w:lsdException w:name="heading 2" w:semiHidden="1" w:uiPriority="9" w:unhideWhenUsed="1" w:qFormat="1"/>
+    <w:lsdException w:name="heading 3" w:semiHidden="1" w:uiPriority="9" w:unhideWhenUsed="1" w:qFormat="1"/>
+    <w:lsdException w:name="heading 4" w:semiHidden="1" w:uiPriority="9" w:unhideWhenUsed="1" w:qFormat="1"/>
+    <w:lsdException w:name="heading 5" w:semiHidden="1" w:uiPriority="9" w:unhideWhenUsed="1" w:qFormat="1"/>
+    <w:lsdException w:name="heading 6" w:semiHidden="1" w:uiPriority="9" w:unhideWhenUsed="1" w:qFormat="1"/>
+    <w:lsdException w:name="heading 7" w:semiHidden="1" w:uiPriority="9" w:unhideWhenUsed="1" w:qFormat="1"/>
+    <w:lsdException w:name="heading 8" w:semiHidden="1" w:uiPriority="9" w:unhideWhenUsed="1" w:qFormat="1"/>
+    <w:lsdException w:name="heading 9" w:semiHidden="1" w:uiPriority="9" w:unhideWhenUsed="1" w:qFormat="1"/>
+    <w:lsdException w:name="index 1" w:semiHidden="1" w:unhideWhenUsed="1"/>
+    <w:lsdException w:name="index 2" w:semiHidden="1" w:unhideWhenUsed="1"/>
+    <w:lsdException w:name="index 3" w:semiHidden="1" w:unhideWhenUsed="1"/>
+    <w:lsdException w:name="index 4" w:semiHidden="1" w:unhideWhenUsed="1"/>
+    <w:lsdException w:name="index 5" w:semiHidden="1" w:unhideWhenUsed="1"/>
+    <w:lsdException w:name="index 6" w:semiHidden="1" w:unhideWhenUsed="1"/>
+    <w:lsdException w:name="index 7" w:semiHidden="1" w:unhideWhenUsed="1"/>
+    <w:lsdException w:name="index 8" w:semiHidden="1" w:unhideWhenUsed="1"/>
+    <w:lsdException w:name="index 9" w:semiHidden="1" w:unhideWhenUsed="1"/>
+    <w:lsdException w:name="toc 1" w:semiHidden="1" w:uiPriority="39" w:unhideWhenUsed="1"/>
+    <w:lsdException w:name="toc 2" w:semiHidden="1" w:uiPriority="39" w:unhideWhenUsed="1"/>
+    <w:lsdException w:name="toc 3" w:semiHidden="1" w:uiPriority="39" w:unhideWhenUsed="1"/>
+    <w:lsdException w:name="toc 4" w:semiHidden="1" w:uiPriority="39" w:unhideWhenUsed="1"/>
+    <w:lsdException w:name="toc 5" w:semiHidden="1" w:uiPriority="39" w:unhideWhenUsed="1"/>
+    <w:lsdException w:name="toc 6" w:semiHidden="1" w:uiPriority="39" w:unhideWhenUsed="1"/>
+    <w:lsdException w:name="toc 7" w:semiHidden="1" w:uiPriority="39" w:unhideWhenUsed="1"/>
+    <w:lsdException w:name="toc 8" w:semiHidden="1" w:uiPriority="39" w:unhideWhenUsed="1"/>
+    <w:lsdException w:name="toc 9" w:semiHidden="1" w:uiPriority="39" w:unhideWhenUsed="1"/>
+    <w:lsdException w:name="Normal Indent" w:semiHidden="1" w:unhideWhenUsed="1"/>
+    <w:lsdException w:name="footnote text" w:semiHidden="1" w:unhideWhenUsed="1"/>
+    <w:lsdException w:name="annotation text" w:semiHidden="1" w:unhideWhenUsed="1"/>
+    <w:lsdException w:name="header" w:semiHidden="1" w:unhideWhenUsed="1"/>
+    <w:lsdException w:name="footer" w:semiHidden="1" w:unhideWhenUsed="1"/>
+    <w:lsdException w:name="index heading" w:semiHidden="1" w:unhideWhenUsed="1"/>
+    <w:lsdException w:name="caption" w:semiHidden="1" w:uiPriority="35" w:unhideWhenUsed="1" w:qFormat="1"/>
+    <w:lsdException w:name="table of figures" w:semiHidden="1" w:unhideWhenUsed="1"/>
+    <w:lsdException w:name="envelope address" w:semiHidden="1" w:unhideWhenUsed="1"/>
+    <w:lsdException w:name="envelope return" w:semiHidden="1" w:unhideWhenUsed="1"/>
+    <w:lsdException w:name="footnote reference" w:semiHidden="1" w:unhideWhenUsed="1"/>
+    <w:lsdException w:name="annotation reference" w:semiHidden="1" w:unhideWhenUsed="1"/>
+    <w:lsdException w:name="line number" w:semiHidden="1" w:unhideWhenUsed="1"/>
+    <w:lsdException w:name="page number" w:semiHidden="1" w:unhideWhenUsed="1"/>
+    <w:lsdException w:name="endnote reference" w:semiHidden="1" w:unhideWhenUsed="1"/>
+    <w:lsdException w:name="endnote text" w:semiHidden="1" w:unhideWhenUsed="1"/>
+    <w:lsdException w:name="table of authorities" w:semiHidden="1" w:unhideWhenUsed="1"/>
+    <w:lsdException w:name="macro" w:semiHidden="1" w:unhideWhenUsed="1"/>
+    <w:lsdException w:name="toa heading" w:semiHidden="1" w:unhideWhenUsed="1"/>
+    <w:lsdException w:name="List" w:semiHidden="1" w:unhideWhenUsed="1"/>
+    <w:lsdException w:name="List Bullet" w:semiHidden="1" w:unhideWhenUsed="1"/>
+    <w:lsdException w:name="List Number" w:semiHidden="1" w:unhideWhenUsed="1"/>
+    <w:lsdException w:name="List 2" w:semiHidden="1" w:unhideWhenUsed="1"/>
+    <w:lsdException w:name="List 3" w:semiHidden="1" w:unhideWhenUsed="1"/>
+    <w:lsdException w:name="List 4" w:semiHidden="1" w:unhideWhenUsed="1"/>
+    <w:lsdException w:name="List 5" w:semiHidden="1" w:unhideWhenUsed="1"/>
+    <w:lsdException w:name="List Bullet 2" w:semiHidden="1" w:unhideWhenUsed="1"/>
+    <w:lsdException w:name="List Bullet 3" w:semiHidden="1" w:unhideWhenUsed="1"/>
+    <w:lsdException w:name="List Bullet 4" w:semiHidden="1" w:unhideWhenUsed="1"/>
+    <w:lsdException w:name="List Bullet 5" w:semiHidden="1" w:unhideWhenUsed="1"/>
+    <w:lsdException w:name="List Number 2" w:semiHidden="1" w:unhideWhenUsed="1"/>
+    <w:lsdException w:name="List Number 3" w:semiHidden="1" w:unhideWhenUsed="1"/>
+    <w:lsdException w:name="List Number 4" w:semiHidden="1" w:unhideWhenUsed="1"/>
+    <w:lsdException w:name="List Number 5" w:semiHidden="1" w:unhideWhenUsed="1"/>
+    <w:lsdException w:name="Title" w:uiPriority="10" w:qFormat="1"/>
+    <w:lsdException w:name="Closing" w:semiHidden="1" w:unhideWhenUsed="1"/>
+    <w:lsdException w:name="Signature" w:semiHidden="1" w:unhideWhenUsed="1"/>
+    <w:lsdException w:name="Default Paragraph Font" w:semiHidden="1" w:uiPriority="1" w:unhideWhenUsed="1"/>
+    <w:lsdException w:name="Body Text" w:semiHidden="1" w:unhideWhenUsed="1"/>
+    <w:lsdException w:name="Body Text Indent" w:semiHidden="1" w:unhideWhenUsed="1"/>
+    <w:lsdException w:name="List Continue" w:semiHidden="1" w:unhideWhenUsed="1"/>
+    <w:lsdException w:name="List Continue 2" w:semiHidden="1" w:unhideWhenUsed="1"/>
+    <w:lsdException w:name="List Continue 3" w:semiHidden="1" w:unhideWhenUsed="1"/>
+    <w:lsdException w:name="List Continue 4" w:semiHidden="1" w:unhideWhenUsed="1"/>
+    <w:lsdException w:name="List Continue 5" w:semiHidden="1" w:unhideWhenUsed="1"/>
+    <w:lsdException w:name="Message Header" w:semiHidden="1" w:unhideWhenUsed="1"/>
+    <w:lsdException w:name="Subtitle" w:uiPriority="11" w:qFormat="1"/>
+    <w:lsdException w:name="Salutation" w:semiHidden="1" w:unhideWhenUsed="1"/>
+    <w:lsdException w:name="Date" w:semiHidden="1" w:unhideWhenUsed="1"/>
+    <w:lsdException w:name="Body Text First Indent" w:semiHidden="1" w:unhideWhenUsed="1"/>
+    <w:lsdException w:name="Body Text First Indent 2" w:semiHidden="1" w:unhideWhenUsed="1"/>
+    <w:lsdException w:name="Note Heading" w:semiHidden="1" w:unhideWhenUsed="1"/>
+    <w:lsdException w:name="Body Text 2" w:semiHidden="1" w:unhideWhenUsed="1"/>
+    <w:lsdException w:name="Body Text 3" w:semiHidden="1" w:unhideWhenUsed="1"/>
+    <w:lsdException w:name="Body Text Indent 2" w:semiHidden="1" w:unhideWhenUsed="1"/>
+    <w:lsdException w:name="Body Text Indent 3" w:semiHidden="1" w:unhideWhenUsed="1"/>
+    <w:lsdException w:name="Block Text" w:semiHidden="1" w:unhideWhenUsed="1"/>
+    <w:lsdException w:name="Hyperlink" w:semiHidden="1" w:unhideWhenUsed="1"/>
+    <w:lsdException w:name="FollowedHyperlink" w:semiHidden="1" w:unhideWhenUsed="1"/>
+    <w:lsdException w:name="Strong" w:uiPriority="22" w:qFormat="1"/>
+    <w:lsdException w:name="Emphasis" w:uiPriority="20" w:qFormat="1"/>
+    <w:lsdException w:name="Document Map" w:semiHidden="1" w:unhideWhenUsed="1"/>
+    <w:lsdException w:name="Plain Text" w:semiHidden="1" w:unhideWhenUsed="1"/>
+    <w:lsdException w:name="E-mail Signature" w:semiHidden="1" w:unhideWhenUsed="1"/>
+    <w:lsdException w:name="HTML Top of Form" w:semiHidden="1" w:unhideWhenUsed="1"/>
+    <w:lsdException w:name="HTML Bottom of Form" w:semiHidden="1" w:unhideWhenUsed="1"/>
+    <w:lsdException w:name="Normal (Web)" w:semiHidden="1" w:unhideWhenUsed="1"/>
+    <w:lsdException w:name="HTML Acronym" w:semiHidden="1" w:unhideWhenUsed="1"/>
+    <w:lsdException w:name="HTML Address" w:semiHidden="1" w:unhideWhenUsed="1"/>
+    <w:lsdException w:name="HTML Cite" w:semiHidden="1" w:unhideWhenUsed="1"/>
+    <w:lsdException w:name="HTML Code" w:semiHidden="1" w:unhideWhenUsed="1"/>
+    <w:lsdException w:name="HTML Definition" w:semiHidden="1" w:unhideWhenUsed="1"/>
+    <w:lsdException w:name="HTML Keyboard" w:semiHidden="1" w:unhideWhenUsed="1"/>
+    <w:lsdException w:name="HTML Preformatted" w:semiHidden="1" w:unhideWhenUsed="1"/>
+    <w:lsdException w:name="HTML Sample" w:semiHidden="1" w:unhideWhenUsed="1"/>
+    <w:lsdException w:name="HTML Typewriter" w:semiHidden="1" w:unhideWhenUsed="1"/>
+    <w:lsdException w:name="HTML Variable" w:semiHidden="1" w:unhideWhenUsed="1"/>
+    <w:lsdException w:name="Normal Table" w:semiHidden="1" w:unhideWhenUsed="1"/>
+    <w:lsdException w:name="annotation subject" w:semiHidden="1" w:unhideWhenUsed="1"/>
+    <w:lsdException w:name="No List" w:semiHidden="1" w:unhideWhenUsed="1"/>
+    <w:lsdException w:name="Outline List 1" w:semiHidden="1" w:unhideWhenUsed="1"/>
+    <w:lsdException w:name="Outline List 2" w:semiHidden="1" w:unhideWhenUsed="1"/>
+    <w:lsdException w:name="Outline List 3" w:semiHidden="1" w:unhideWhenUsed="1"/>
+    <w:lsdException w:name="Table Simple 1" w:semiHidden="1" w:unhideWhenUsed="1"/>
+    <w:lsdException w:name="Table Simple 2" w:semiHidden="1" w:unhideWhenUsed="1"/>
+    <w:lsdException w:name="Table Simple 3" w:semiHidden="1" w:unhideWhenUsed="1"/>
+    <w:lsdException w:name="Table Classic 1" w:semiHidden="1" w:unhideWhenUsed="1"/>
+    <w:lsdException w:name="Table Classic 2" w:semiHidden="1" w:unhideWhenUsed="1"/>
+    <w:lsdException w:name="Table Classic 3" w:semiHidden="1" w:unhideWhenUsed="1"/>
+    <w:lsdException w:name="Table Classic 4" w:semiHidden="1" w:unhideWhenUsed="1"/>
+    <w:lsdException w:name="Table Colorful 1" w:semiHidden="1" w:unhideWhenUsed="1"/>
+    <w:lsdException w:name="Table Colorful 2" w:semiHidden="1" w:unhideWhenUsed="1"/>
+    <w:lsdException w:name="Table Colorful 3" w:semiHidden="1" w:unhideWhenUsed="1"/>
+    <w:lsdException w:name="Table Columns 1" w:semiHidden="1" w:unhideWhenUsed="1"/>
+    <w:lsdException w:name="Table Columns 2" w:semiHidden="1" w:unhideWhenUsed="1"/>
+    <w:lsdException w:name="Table Columns 3" w:semiHidden="1" w:unhideWhenUsed="1"/>
+    <w:lsdException w:name="Table Columns 4" w:semiHidden="1" w:unhideWhenUsed="1"/>
+    <w:lsdException w:name="Table Columns 5" w:semiHidden="1" w:unhideWhenUsed="1"/>
+    <w:lsdException w:name="Table Grid 1" w:semiHidden="1" w:unhideWhenUsed="1"/>
+    <w:lsdException w:name="Table Grid 2" w:semiHidden="1" w:unhideWhenUsed="1"/>
+    <w:lsdException w:name="Table Grid 3" w:semiHidden="1" w:unhideWhenUsed="1"/>
+    <w:lsdException w:name="Table Grid 4" w:semiHidden="1" w:unhideWhenUsed="1"/>
+    <w:lsdException w:name="Table Grid 5" w:semiHidden="1" w:unhideWhenUsed="1"/>
+    <w:lsdException w:name="Table Grid 6" w:semiHidden="1" w:unhideWhenUsed="1"/>
+    <w:lsdException w:name="Table Grid 7" w:semiHidden="1" w:unhideWhenUsed="1"/>
+    <w:lsdException w:name="Table Grid 8" w:semiHidden="1" w:unhideWhenUsed="1"/>
+    <w:lsdException w:name="Table List 1" w:semiHidden="1" w:unhideWhenUsed="1"/>
+    <w:lsdException w:name="Table List 2" w:semiHidden="1" w:unhideWhenUsed="1"/>
+    <w:lsdException w:name="Table List 3" w:semiHidden="1" w:unhideWhenUsed="1"/>
+    <w:lsdException w:name="Table List 4" w:semiHidden="1" w:unhideWhenUsed="1"/>
+    <w:lsdException w:name="Table List 5" w:semiHidden="1" w:unhideWhenUsed="1"/>
+    <w:lsdException w:name="Table List 6" w:semiHidden="1" w:unhideWhenUsed="1"/>
+    <w:lsdException w:name="Table List 7" w:semiHidden="1" w:unhideWhenUsed="1"/>
+    <w:lsdException w:name="Table List 8" w:semiHidden="1" w:unhideWhenUsed="1"/>
+    <w:lsdException w:name="Table 3D effects 1" w:semiHidden="1" w:unhideWhenUsed="1"/>
+    <w:lsdException w:name="Table 3D effects 2" w:semiHidden="1" w:unhideWhenUsed="1"/>
+    <w:lsdException w:name="Table 3D effects 3" w:semiHidden="1" w:unhideWhenUsed="1"/>
+    <w:lsdException w:name="Table Contemporary" w:semiHidden="1" w:unhideWhenUsed="1"/>
+    <w:lsdException w:name="Table Elegant" w:semiHidden="1" w:unhideWhenUsed="1"/>
+    <w:lsdException w:name="Table Professional" w:semiHidden="1" w:unhideWhenUsed="1"/>
+    <w:lsdException w:name="Table Subtle 1" w:semiHidden="1" w:unhideWhenUsed="1"/>
+    <w:lsdException w:name="Table Subtle 2" w:semiHidden="1" w:unhideWhenUsed="1"/>
+    <w:lsdException w:name="Table Web 1" w:semiHidden="1" w:unhideWhenUsed="1"/>
+    <w:lsdException w:name="Table Web 2" w:semiHidden="1" w:unhideWhenUsed="1"/>
+    <w:lsdException w:name="Table Web 3" w:semiHidden="1" w:unhideWhenUsed="1"/>
+    <w:lsdException w:name="Balloon Text" w:semiHidden="1" w:unhideWhenUsed="1"/>
+    <w:lsdException w:name="Table Grid" w:uiPriority="59"/>
+    <w:lsdException w:name="Table Theme" w:semiHidden="1" w:unhideWhenUsed="1"/>
+    <w:lsdException w:name="Placeholder Text" w:semiHidden="1"/>
+    <w:lsdException w:name="No Spacing" w:uiPriority="1" w:qFormat="1"/>
+    <w:lsdException w:name="Light Shading" w:uiPriority="60"/>
+    <w:lsdException w:name="Light List" w:uiPriority="61"/>
+    <w:lsdException w:name="Light Grid" w:uiPriority="62"/>
+    <w:lsdException w:name="Medium Shading 1" w:uiPriority="63"/>
+    <w:lsdException w:name="Medium Shading 2" w:uiPriority="64"/>
+    <w:lsdException w:name="Medium List 1" w:uiPriority="65"/>
+    <w:lsdException w:name="Medium List 2" w:uiPriority="66"/>
+    <w:lsdException w:name="Medium Grid 1" w:uiPriority="67"/>
+    <w:lsdException w:name="Medium Grid 2" w:uiPriority="68"/>
+    <w:lsdException w:name="Medium Grid 3" w:uiPriority="69"/>
+    <w:lsdException w:name="Dark List" w:uiPriority="70"/>
+    <w:lsdException w:name="Colorful Shading" w:uiPriority="71"/>
+    <w:lsdException w:name="Colorful List" w:uiPriority="72"/>
+    <w:lsdException w:name="Colorful Grid" w:uiPriority="73"/>
+    <w:lsdException w:name="Light Shading Accent 1" w:uiPriority="60"/>
+    <w:lsdException w:name="Light List Accent 1" w:uiPriority="61"/>
+    <w:lsdException w:name="Light Grid Accent 1" w:uiPriority="62"/>
+    <w:lsdException w:name="Medium Shading 1 Accent 1" w:uiPriority="63"/>
+    <w:lsdException w:name="Medium Shading 2 Accent 1" w:uiPriority="64"/>
+    <w:lsdException w:name="Medium List 1 Accent 1" w:uiPriority="65"/>
+    <w:lsdException w:name="Revision" w:semiHidden="1"/>
+    <w:lsdException w:name="List Paragraph" w:uiPriority="34" w:qFormat="1"/>
+    <w:lsdException w:name="Quote" w:uiPriority="29" w:qFormat="1"/>
+    <w:lsdException w:name="Intense Quote" w:uiPriority="30" w:qFormat="1"/>
+    <w:lsdException w:name="Medium List 2 Accent 1" w:uiPriority="66"/>
+    <w:lsdException w:name="Medium Grid 1 Accent 1" w:uiPriority="67"/>
+    <w:lsdException w:name="Medium Grid 2 Accent 1" w:uiPriority="68"/>
+    <w:lsdException w:name="Medium Grid 3 Accent 1" w:uiPriority="69"/>
+    <w:lsdException w:name="Dark List Accent 1" w:uiPriority="70"/>
+    <w:lsdException w:name="Colorful Shading Accent 1" w:uiPriority="71"/>
+    <w:lsdException w:name="Colorful List Accent 1" w:uiPriority="72"/>
+    <w:lsdException w:name="Colorful Grid Accent 1" w:uiPriority="73"/>
+    <w:lsdException w:name="Light Shading Accent 2" w:uiPriority="60"/>
+    <w:lsdException w:name="Light List Accent 2" w:uiPriority="61"/>
+    <w:lsdException w:name="Light Grid Accent 2" w:uiPriority="62"/>
+    <w:lsdException w:name="Medium Shading 1 Accent 2" w:uiPriority="63"/>
+    <w:lsdException w:name="Medium Shading 2 Accent 2" w:uiPriority="64"/>
+    <w:lsdException w:name="Medium List 1 Accent 2" w:uiPriority="65"/>
+    <w:lsdException w:name="Medium List 2 Accent 2" w:uiPriority="66"/>
+    <w:lsdException w:name="Medium Grid 1 Accent 2" w:uiPriority="67"/>
+    <w:lsdException w:name="Medium Grid 2 Accent 2" w:uiPriority="68"/>
+    <w:lsdException w:name="Medium Grid 3 Accent 2" w:uiPriority="69"/>
+    <w:lsdException w:name="Dark List Accent 2" w:uiPriority="70"/>
+    <w:lsdException w:name="Colorful Shading Accent 2" w:uiPriority="71"/>
+    <w:lsdException w:name="Colorful List Accent 2" w:uiPriority="72"/>
+    <w:lsdException w:name="Colorful Grid Accent 2" w:uiPriority="73"/>
+    <w:lsdException w:name="Light Shading Accent 3" w:uiPriority="60"/>
+    <w:lsdException w:name="Light List Accent 3" w:uiPriority="61"/>
+    <w:lsdException w:name="Light Grid Accent 3" w:uiPriority="62"/>
+    <w:lsdException w:name="Medium Shading 1 Accent 3" w:uiPriority="63"/>
+    <w:lsdException w:name="Medium Shading 2 Accent 3" w:uiPriority="64"/>
+    <w:lsdException w:name="Medium List 1 Accent 3" w:uiPriority="65"/>
+    <w:lsdException w:name="Medium List 2 Accent 3" w:uiPriority="66"/>
+    <w:lsdException w:name="Medium Grid 1 Accent 3" w:uiPriority="67"/>
+    <w:lsdException w:name="Medium Grid 2 Accent 3" w:uiPriority="68"/>
+    <w:lsdException w:name="Medium Grid 3 Accent 3" w:uiPriority="69"/>
+    <w:lsdException w:name="Dark List Accent 3" w:uiPriority="70"/>
+    <w:lsdException w:name="Colorful Shading Accent 3" w:uiPriority="71"/>
+    <w:lsdException w:name="Colorful List Accent 3" w:uiPriority="72"/>
+    <w:lsdException w:name="Colorful Grid Accent 3" w:uiPriority="73"/>
+    <w:lsdException w:name="Light Shading Accent 4" w:uiPriority="60"/>
+    <w:lsdException w:name="Light List Accent 4" w:uiPriority="61"/>
+    <w:lsdException w:name="Light Grid Accent 4" w:uiPriority="62"/>
+    <w:lsdException w:name="Medium Shading 1 Accent 4" w:uiPriority="63"/>
+    <w:lsdException w:name="Medium Shading 2 Accent 4" w:uiPriority="64"/>
+    <w:lsdException w:name="Medium List 1 Accent 4" w:uiPriority="65"/>
+    <w:lsdException w:name="Medium List 2 Accent 4" w:uiPriority="66"/>
+    <w:lsdException w:name="Medium Grid 1 Accent 4" w:uiPriority="67"/>
+    <w:lsdException w:name="Medium Grid 2 Accent 4" w:uiPriority="68"/>
+    <w:lsdException w:name="Medium Grid 3 Accent 4" w:uiPriority="69"/>
+    <w:lsdException w:name="Dark List Accent 4" w:uiPriority="70"/>
+    <w:lsdException w:name="Colorful Shading Accent 4" w:uiPriority="71"/>
+    <w:lsdException w:name="Colorful List Accent 4" w:uiPriority="72"/>
+    <w:lsdException w:name="Colorful Grid Accent 4" w:uiPriority="73"/>
+    <w:lsdException w:name="Light Shading Accent 5" w:uiPriority="60"/>
+    <w:lsdException w:name="Light List Accent 5" w:uiPriority="61"/>
+    <w:lsdException w:name="Light Grid Accent 5" w:uiPriority="62"/>
+    <w:lsdException w:name="Medium Shading 1 Accent 5" w:uiPriority="63"/>
+    <w:lsdException w:name="Medium Shading 2 Accent 5" w:uiPriority="64"/>
+    <w:lsdException w:name="Medium List 1 Accent 5" w:uiPriority="65"/>
+    <w:lsdException w:name="Medium List 2 Accent 5" w:uiPriority="66"/>
+    <w:lsdException w:name="Medium Grid 1 Accent 5" w:uiPriority="67"/>
+    <w:lsdException w:name="Medium Grid 2 Accent 5" w:uiPriority="68"/>
+    <w:lsdException w:name="Medium Grid 3 Accent 5" w:uiPriority="69"/>
+    <w:lsdException w:name="Dark List Accent 5" w:uiPriority="70"/>
+    <w:lsdException w:name="Colorful Shading Accent 5" w:uiPriority="71"/>
+    <w:lsdException w:name="Colorful List Accent 5" w:uiPriority="72"/>
+    <w:lsdException w:name="Colorful Grid Accent 5" w:uiPriority="73"/>
+    <w:lsdException w:name="Light Shading Accent 6" w:uiPriority="60"/>
+    <w:lsdException w:name="Light List Accent 6" w:uiPriority="61"/>
+    <w:lsdException w:name="Light Grid Accent 6" w:uiPriority="62"/>
+    <w:lsdException w:name="Medium Shading 1 Accent 6" w:uiPriority="63"/>
+    <w:lsdException w:name="Medium Shading 2 Accent 6" w:uiPriority="64"/>
+    <w:lsdException w:name="Medium List 1 Accent 6" w:uiPriority="65"/>
+    <w:lsdException w:name="Medium List 2 Accent 6" w:uiPriority="66"/>
+    <w:lsdException w:name="Medium Grid 1 Accent 6" w:uiPriority="67"/>
+    <w:lsdException w:name="Medium Grid 2 Accent 6" w:uiPriority="68"/>
+    <w:lsdException w:name="Medium Grid 3 Accent 6" w:uiPriority="69"/>
+    <w:lsdException w:name="Dark List Accent 6" w:uiPriority="70"/>
+    <w:lsdException w:name="Colorful Shading Accent 6" w:uiPriority="71"/>
+    <w:lsdException w:name="Colorful List Accent 6" w:uiPriority="72"/>
+    <w:lsdException w:name="Colorful Grid Accent 6" w:uiPriority="73"/>
+    <w:lsdException w:name="Subtle Emphasis" w:uiPriority="19" w:qFormat="1"/>
+    <w:lsdException w:name="Intense Emphasis" w:uiPriority="21" w:qFormat="1"/>
+    <w:lsdException w:name="Subtle Reference" w:uiPriority="31" w:qFormat="1"/>
+    <w:lsdException w:name="Intense Reference" w:uiPriority="32" w:qFormat="1"/>
+    <w:lsdException w:name="Book Title" w:uiPriority="33" w:qFormat="1"/>
+    <w:lsdException w:name="Bibliography" w:semiHidden="1" w:uiPriority="37" w:unhideWhenUsed="1"/>
+    <w:lsdException w:name="TOC Heading" w:semiHidden="1" w:uiPriority="39" w:unhideWhenUsed="1" w:qFormat="1"/>
+    <w:lsdException w:name="Plain Table 1" w:uiPriority="41"/>
+    <w:lsdException w:name="Plain Table 2" w:uiPriority="42"/>
+    <w:lsdException w:name="Plain Table 3" w:uiPriority="43"/>
+    <w:lsdException w:name="Plain Table 4" w:uiPriority="44"/>
+    <w:lsdException w:name="Plain Table 5" w:uiPriority="45"/>
+    <w:lsdException w:name="Grid Table Light" w:uiPriority="40"/>
+    <w:lsdException w:name="Grid Table 1 Light" w:uiPriority="46"/>
+    <w:lsdException w:name="Grid Table 2" w:uiPriority="47"/>
+    <w:lsdException w:name="Grid Table 3" w:uiPriority="48"/>
+    <w:lsdException w:name="Grid Table 4" w:uiPriority="49"/>
+    <w:lsdException w:name="Grid Table 5 Dark" w:uiPriority="50"/>
+    <w:lsdException w:name="Grid Table 6 Colorful" w:uiPriority="51"/>
+    <w:lsdException w:name="Grid Table 7 Colorful" w:uiPriority="52"/>
+    <w:lsdException w:name="Grid Table 1 Light Accent 1" w:uiPriority="46"/>
+    <w:lsdException w:name="Grid Table 2 Accent 1" w:uiPriority="47"/>
+    <w:lsdException w:name="Grid Table 3 Accent 1" w:uiPriority="48"/>
+    <w:lsdException w:name="Grid Table 4 Accent 1" w:uiPriority="49"/>
+    <w:lsdException w:name="Grid Table 5 Dark Accent 1" w:uiPriority="50"/>
+    <w:lsdException w:name="Grid Table 6 Colorful Accent 1" w:uiPriority="51"/>
+    <w:lsdException w:name="Grid Table 7 Colorful Accent 1" w:uiPriority="52"/>
+    <w:lsdException w:name="Grid Table 1 Light Accent 2" w:uiPriority="46"/>
+    <w:lsdException w:name="Grid Table 2 Accent 2" w:uiPriority="47"/>
+    <w:lsdException w:name="Grid Table 3 Accent 2" w:uiPriority="48"/>
+    <w:lsdException w:name="Grid Table 4 Accent 2" w:uiPriority="49"/>
+    <w:lsdException w:name="Grid Table 5 Dark Accent 2" w:uiPriority="50"/>
+    <w:lsdException w:name="Grid Table 6 Colorful Accent 2" w:uiPriority="51"/>
+    <w:lsdException w:name="Grid Table 7 Colorful Accent 2" w:uiPriority="52"/>
+    <w:lsdException w:name="Grid Table 1 Light Accent 3" w:uiPriority="46"/>
+    <w:lsdException w:name="Grid Table 2 Accent 3" w:uiPriority="47"/>
+    <w:lsdException w:name="Grid Table 3 Accent 3" w:uiPriority="48"/>
+    <w:lsdException w:name="Grid Table 4 Accent 3" w:uiPriority="49"/>
+    <w:lsdException w:name="Grid Table 5 Dark Accent 3" w:uiPriority="50"/>
+    <w:lsdException w:name="Grid Table 6 Colorful Accent 3" w:uiPriority="51"/>
+    <w:lsdException w:name="Grid Table 7 Colorful Accent 3" w:uiPriority="52"/>
+    <w:lsdException w:name="Grid Table 1 Light Accent 4" w:uiPriority="46"/>
+    <w:lsdException w:name="Grid Table 2 Accent 4" w:uiPriority="47"/>
+    <w:lsdException w:name="Grid Table 3 Accent 4" w:uiPriority="48"/>
+    <w:lsdException w:name="Grid Table 4 Accent 4" w:uiPriority="49"/>
+    <w:lsdException w:name="Grid Table 5 Dark Accent 4" w:uiPriority="50"/>
+    <w:lsdException w:name="Grid Table 6 Colorful Accent 4" w:uiPriority="51"/>
+    <w:lsdException w:name="Grid Table 7 Colorful Accent 4" w:uiPriority="52"/>
+    <w:lsdException w:name="Grid Table 1 Light Accent 5" w:uiPriority="46"/>
+    <w:lsdException w:name="Grid Table 2 Accent 5" w:uiPriority="47"/>
+    <w:lsdException w:name="Grid Table 3 Accent 5" w:uiPriority="48"/>
+    <w:lsdException w:name="Grid Table 4 Accent 5" w:uiPriority="49"/>
+    <w:lsdException w:name="Grid Table 5 Dark Accent 5" w:uiPriority="50"/>
+    <w:lsdException w:name="Grid Table 6 Colorful Accent 5" w:uiPriority="51"/>
+    <w:lsdException w:name="Grid Table 7 Colorful Accent 5" w:uiPriority="52"/>
+    <w:lsdException w:name="Grid Table 1 Light Accent 6" w:uiPriority="46"/>
+    <w:lsdException w:name="Grid Table 2 Accent 6" w:uiPriority="47"/>
+    <w:lsdException w:name="Grid Table 3 Accent 6" w:uiPriority="48"/>
+    <w:lsdException w:name="Grid Table 4 Accent 6" w:uiPriority="49"/>
+    <w:lsdException w:name="Grid Table 5 Dark Accent 6" w:uiPriority="50"/>
+    <w:lsdException w:name="Grid Table 6 Colorful Accent 6" w:uiPriority="51"/>
+    <w:lsdException w:name="Grid Table 7 Colorful Accent 6" w:uiPriority="52"/>
+    <w:lsdException w:name="List Table 1 Light" w:uiPriority="46"/>
+    <w:lsdException w:name="List Table 2" w:uiPriority="47"/>
+    <w:lsdException w:name="List Table 3" w:uiPriority="48"/>
+    <w:lsdException w:name="List Table 4" w:uiPriority="49"/>
+    <w:lsdException w:name="List Table 5 Dark" w:uiPriority="50"/>
+    <w:lsdException w:name="List Table 6 Colorful" w:uiPriority="51"/>
+    <w:lsdException w:name="List Table 7 Colorful" w:uiPriority="52"/>
+    <w:lsdException w:name="List Table 1 Light Accent 1" w:uiPriority="46"/>
+    <w:lsdException w:name="List Table 2 Accent 1" w:uiPriority="47"/>
+    <w:lsdException w:name="List Table 3 Accent 1" w:uiPriority="48"/>
+    <w:lsdException w:name="List Table 4 Accent 1" w:uiPriority="49"/>
+    <w:lsdException w:name="List Table 5 Dark Accent 1" w:uiPriority="50"/>
+    <w:lsdException w:name="List Table 6 Colorful Accent 1" w:uiPriority="51"/>
+    <w:lsdException w:name="List Table 7 Colorful Accent 1" w:uiPriority="52"/>
+    <w:lsdException w:name="List Table 1 Light Accent 2" w:uiPriority="46"/>
+    <w:lsdException w:name="List Table 2 Accent 2" w:uiPriority="47"/>
+    <w:lsdException w:name="List Table 3 Accent 2" w:uiPriority="48"/>
+    <w:lsdException w:name="List Table 4 Accent 2" w:uiPriority="49"/>
+    <w:lsdException w:name="List Table 5 Dark Accent 2" w:uiPriority="50"/>
+    <w:lsdException w:name="List Table 6 Colorful Accent 2" w:uiPriority="51"/>
+    <w:lsdException w:name="List Table 7 Colorful Accent 2" w:uiPriority="52"/>
+    <w:lsdException w:name="List Table 1 Light Accent 3" w:uiPriority="46"/>
+    <w:lsdException w:name="List Table 2 Accent 3" w:uiPriority="47"/>
+    <w:lsdException w:name="List Table 3 Accent 3" w:uiPriority="48"/>
+    <w:lsdException w:name="List Table 4 Accent 3" w:uiPriority="49"/>
+    <w:lsdException w:name="List Table 5 Dark Accent 3" w:uiPriority="50"/>
+    <w:lsdException w:name="List Table 6 Colorful Accent 3" w:uiPriority="51"/>
+    <w:lsdException w:name="List Table 7 Colorful Accent 3" w:uiPriority="52"/>
+    <w:lsdException w:name="List Table 1 Light Accent 4" w:uiPriority="46"/>
+    <w:lsdException w:name="List Table 2 Accent 4" w:uiPriority="47"/>
+    <w:lsdException w:name="List Table 3 Accent 4" w:uiPriority="48"/>
+    <w:lsdException w:name="List Table 4 Accent 4" w:uiPriority="49"/>
+    <w:lsdException w:name="List Table 5 Dark Accent 4" w:uiPriority="50"/>
+    <w:lsdException w:name="List Table 6 Colorful Accent 4" w:uiPriority="51"/>
+    <w:lsdException w:name="List Table 7 Colorful Accent 4" w:uiPriority="52"/>
+    <w:lsdException w:name="List Table 1 Light Accent 5" w:uiPriority="46"/>
+    <w:lsdException w:name="List Table 2 Accent 5" w:uiPriority="47"/>
+    <w:lsdException w:name="List Table 3 Accent 5" w:uiPriority="48"/>
+    <w:lsdException w:name="List Table 4 Accent 5" w:uiPriority="49"/>
+    <w:lsdException w:name="List Table 5 Dark Accent 5" w:uiPriority="50"/>
+    <w:lsdException w:name="List Table 6 Colorful Accent 5" w:uiPriority="51"/>
+    <w:lsdException w:name="List Table 7 Colorful Accent 5" w:uiPriority="52"/>
+    <w:lsdException w:name="List Table 1 Light Accent 6" w:uiPriority="46"/>
+    <w:lsdException w:name="List Table 2 Accent 6" w:uiPriority="47"/>
+    <w:lsdException w:name="List Table 3 Accent 6" w:uiPriority="48"/>
+    <w:lsdException w:name="List Table 4 Accent 6" w:uiPriority="49"/>
+    <w:lsdException w:name="List Table 5 Dark Accent 6" w:uiPriority="50"/>
+    <w:lsdException w:name="List Table 6 Colorful Accent 6" w:uiPriority="51"/>
+    <w:lsdException w:name="List Table 7 Colorful Accent 6" w:uiPriority="52"/>
   </w:latentStyles>
   <w:style w:type="paragraph" w:default="1" w:styleId="a1">
     <w:name w:val="Normal"/>

</xml_diff>